<commit_message>
Atulização de documentos - pos conversa condominos
</commit_message>
<xml_diff>
--- a/Fossas sépticas.docx
+++ b/Fossas sépticas.docx
@@ -1,6 +1,6 @@
 
 <file path=word/document.xml><?xml version="1.0" encoding="utf-8"?>
-<w:document xmlns:wpc="http://schemas.microsoft.com/office/word/2010/wordprocessingCanvas" xmlns:cx="http://schemas.microsoft.com/office/drawing/2014/chartex" xmlns:cx1="http://schemas.microsoft.com/office/drawing/2015/9/8/chartex" xmlns:cx2="http://schemas.microsoft.com/office/drawing/2015/10/21/chartex" xmlns:cx3="http://schemas.microsoft.com/office/drawing/2016/5/9/chartex" xmlns:cx4="http://schemas.microsoft.com/office/drawing/2016/5/10/chartex" xmlns:cx5="http://schemas.microsoft.com/office/drawing/2016/5/11/chartex" xmlns:cx6="http://schemas.microsoft.com/office/drawing/2016/5/12/chartex" xmlns:cx7="http://schemas.microsoft.com/office/drawing/2016/5/13/chartex" xmlns:cx8="http://schemas.microsoft.com/office/drawing/2016/5/14/chartex" xmlns:mc="http://schemas.openxmlformats.org/markup-compatibility/2006" xmlns:aink="http://schemas.microsoft.com/office/drawing/2016/ink" xmlns:am3d="http://schemas.microsoft.com/office/drawing/2017/model3d" xmlns:o="urn:schemas-microsoft-com:office:office" xmlns:r="http://schemas.openxmlformats.org/officeDocument/2006/relationships" xmlns:m="http://schemas.openxmlformats.org/officeDocument/2006/math" xmlns:v="urn:schemas-microsoft-com:vml" xmlns:wp14="http://schemas.microsoft.com/office/word/2010/wordprocessingDrawing" xmlns:wp="http://schemas.openxmlformats.org/drawingml/2006/wordprocessingDrawing" xmlns:w10="urn:schemas-microsoft-com:office:word" xmlns:w="http://schemas.openxmlformats.org/wordprocessingml/2006/main" xmlns:w14="http://schemas.microsoft.com/office/word/2010/wordml" xmlns:w15="http://schemas.microsoft.com/office/word/2012/wordml" xmlns:w16cex="http://schemas.microsoft.com/office/word/2018/wordml/cex" xmlns:w16cid="http://schemas.microsoft.com/office/word/2016/wordml/cid" xmlns:w16="http://schemas.microsoft.com/office/word/2018/wordml" xmlns:w16se="http://schemas.microsoft.com/office/word/2015/wordml/symex" xmlns:wpg="http://schemas.microsoft.com/office/word/2010/wordprocessingGroup" xmlns:wpi="http://schemas.microsoft.com/office/word/2010/wordprocessingInk" xmlns:wne="http://schemas.microsoft.com/office/word/2006/wordml" xmlns:wps="http://schemas.microsoft.com/office/word/2010/wordprocessingShape" mc:Ignorable="w14 w15 w16se w16cid w16 w16cex wp14">
+<w:document xmlns:wpc="http://schemas.microsoft.com/office/word/2010/wordprocessingCanvas" xmlns:cx="http://schemas.microsoft.com/office/drawing/2014/chartex" xmlns:cx1="http://schemas.microsoft.com/office/drawing/2015/9/8/chartex" xmlns:mc="http://schemas.openxmlformats.org/markup-compatibility/2006" xmlns:o="urn:schemas-microsoft-com:office:office" xmlns:r="http://schemas.openxmlformats.org/officeDocument/2006/relationships" xmlns:m="http://schemas.openxmlformats.org/officeDocument/2006/math" xmlns:v="urn:schemas-microsoft-com:vml" xmlns:wp14="http://schemas.microsoft.com/office/word/2010/wordprocessingDrawing" xmlns:wp="http://schemas.openxmlformats.org/drawingml/2006/wordprocessingDrawing" xmlns:w10="urn:schemas-microsoft-com:office:word" xmlns:w="http://schemas.openxmlformats.org/wordprocessingml/2006/main" xmlns:w14="http://schemas.microsoft.com/office/word/2010/wordml" xmlns:w15="http://schemas.microsoft.com/office/word/2012/wordml" xmlns:w16se="http://schemas.microsoft.com/office/word/2015/wordml/symex" xmlns:wpg="http://schemas.microsoft.com/office/word/2010/wordprocessingGroup" xmlns:wpi="http://schemas.microsoft.com/office/word/2010/wordprocessingInk" xmlns:wne="http://schemas.microsoft.com/office/word/2006/wordml" xmlns:wps="http://schemas.microsoft.com/office/word/2010/wordprocessingShape" mc:Ignorable="w14 w15 w16se wp14">
   <w:body>
     <w:p>
       <w:pPr>
@@ -79,13 +79,31 @@
       </w:r>
       <w:proofErr w:type="spellEnd"/>
       <w:r>
-        <w:t xml:space="preserve"> - </w:t>
+        <w:t xml:space="preserve"> </w:t>
+      </w:r>
+      <w:r>
+        <w:t>–</w:t>
+      </w:r>
+      <w:r>
+        <w:t xml:space="preserve"> </w:t>
       </w:r>
       <w:proofErr w:type="spellStart"/>
       <w:r>
         <w:t>Tecnico</w:t>
       </w:r>
       <w:proofErr w:type="spellEnd"/>
+    </w:p>
+    <w:p>
+      <w:pPr>
+        <w:pStyle w:val="PargrafodaLista"/>
+        <w:numPr>
+          <w:ilvl w:val="3"/>
+          <w:numId w:val="1"/>
+        </w:numPr>
+      </w:pPr>
+      <w:r>
+        <w:t>Realizou e visita em 04/02/2025 e irá fornecer uma proposta para o atual cenário do Village</w:t>
+      </w:r>
     </w:p>
     <w:p>
       <w:pPr>
@@ -103,12 +121,12 @@
       <w:pPr>
         <w:pStyle w:val="PargrafodaLista"/>
         <w:numPr>
-          <w:ilvl w:val="1"/>
+          <w:ilvl w:val="2"/>
           <w:numId w:val="1"/>
         </w:numPr>
       </w:pPr>
       <w:r>
-        <w:t>Propor soluções.</w:t>
+        <w:t>Sr. Michael – DCO: contatado em 04/02/2025. Irá ser agendada visita técnica para avaliação do cenário atual</w:t>
       </w:r>
     </w:p>
     <w:p>
@@ -120,6 +138,18 @@
         </w:numPr>
       </w:pPr>
       <w:r>
+        <w:t>Propor soluções.</w:t>
+      </w:r>
+    </w:p>
+    <w:p>
+      <w:pPr>
+        <w:pStyle w:val="PargrafodaLista"/>
+        <w:numPr>
+          <w:ilvl w:val="1"/>
+          <w:numId w:val="1"/>
+        </w:numPr>
+      </w:pPr>
+      <w:r>
         <w:t>Estimar custos.</w:t>
       </w:r>
     </w:p>
@@ -137,14 +167,1337 @@
     </w:p>
     <w:p>
       <w:pPr>
+        <w:pStyle w:val="NormalWeb"/>
+        <w:rPr>
+          <w:sz w:val="22"/>
+          <w:szCs w:val="22"/>
+        </w:rPr>
+      </w:pPr>
+      <w:r>
+        <w:rPr>
+          <w:rStyle w:val="Forte"/>
+          <w:sz w:val="22"/>
+          <w:szCs w:val="22"/>
+        </w:rPr>
+        <w:t xml:space="preserve">Revisão do Contrato de Coleta de Esgoto – </w:t>
+      </w:r>
+      <w:proofErr w:type="spellStart"/>
+      <w:r>
+        <w:rPr>
+          <w:rStyle w:val="Forte"/>
+          <w:sz w:val="22"/>
+          <w:szCs w:val="22"/>
+        </w:rPr>
+        <w:t>Inset</w:t>
+      </w:r>
+      <w:proofErr w:type="spellEnd"/>
+      <w:r>
+        <w:rPr>
+          <w:rStyle w:val="Forte"/>
+          <w:sz w:val="22"/>
+          <w:szCs w:val="22"/>
+        </w:rPr>
+        <w:t xml:space="preserve"> Lar</w:t>
+      </w:r>
+    </w:p>
+    <w:p>
+      <w:pPr>
+        <w:pStyle w:val="NormalWeb"/>
+        <w:rPr>
+          <w:sz w:val="22"/>
+          <w:szCs w:val="22"/>
+        </w:rPr>
+      </w:pPr>
+      <w:r>
+        <w:rPr>
+          <w:sz w:val="22"/>
+          <w:szCs w:val="22"/>
+        </w:rPr>
+        <w:t xml:space="preserve">No dia </w:t>
+      </w:r>
+      <w:r>
+        <w:rPr>
+          <w:rStyle w:val="Forte"/>
+          <w:sz w:val="22"/>
+          <w:szCs w:val="22"/>
+        </w:rPr>
+        <w:t>04/02/2025</w:t>
+      </w:r>
+      <w:r>
+        <w:rPr>
+          <w:sz w:val="22"/>
+          <w:szCs w:val="22"/>
+        </w:rPr>
+        <w:t xml:space="preserve">, realizamos uma reunião para revisar o contrato de coleta de esgoto com a empresa </w:t>
+      </w:r>
+      <w:proofErr w:type="spellStart"/>
+      <w:r>
+        <w:rPr>
+          <w:rStyle w:val="Forte"/>
+          <w:sz w:val="22"/>
+          <w:szCs w:val="22"/>
+        </w:rPr>
+        <w:t>Inset</w:t>
+      </w:r>
+      <w:proofErr w:type="spellEnd"/>
+      <w:r>
+        <w:rPr>
+          <w:rStyle w:val="Forte"/>
+          <w:sz w:val="22"/>
+          <w:szCs w:val="22"/>
+        </w:rPr>
+        <w:t xml:space="preserve"> Lar</w:t>
+      </w:r>
+      <w:r>
+        <w:rPr>
+          <w:sz w:val="22"/>
+          <w:szCs w:val="22"/>
+        </w:rPr>
+        <w:t>. Durante o encontro, foram realinhados os seguintes pontos:</w:t>
+      </w:r>
+    </w:p>
+    <w:p>
+      <w:pPr>
+        <w:pStyle w:val="Ttulo3"/>
+        <w:rPr>
+          <w:sz w:val="22"/>
+          <w:szCs w:val="22"/>
+        </w:rPr>
+      </w:pPr>
+      <w:r>
+        <w:rPr>
+          <w:rStyle w:val="Forte"/>
+          <w:b/>
+          <w:bCs/>
+          <w:sz w:val="22"/>
+          <w:szCs w:val="22"/>
+        </w:rPr>
+        <w:t>Ajustes no Cronograma de Coletas:</w:t>
+      </w:r>
+    </w:p>
+    <w:p>
+      <w:pPr>
+        <w:numPr>
+          <w:ilvl w:val="0"/>
+          <w:numId w:val="6"/>
+        </w:numPr>
+        <w:spacing w:before="100" w:beforeAutospacing="1" w:after="100" w:afterAutospacing="1" w:line="240" w:lineRule="auto"/>
+        <w:rPr>
+          <w:rFonts w:ascii="Times New Roman" w:hAnsi="Times New Roman" w:cs="Times New Roman"/>
+        </w:rPr>
+      </w:pPr>
+      <w:r>
+        <w:rPr>
+          <w:rFonts w:ascii="Times New Roman" w:hAnsi="Times New Roman" w:cs="Times New Roman"/>
+        </w:rPr>
+        <w:t xml:space="preserve">A coleta será realizada </w:t>
+      </w:r>
+      <w:r>
+        <w:rPr>
+          <w:rStyle w:val="Forte"/>
+          <w:rFonts w:ascii="Times New Roman" w:hAnsi="Times New Roman" w:cs="Times New Roman"/>
+        </w:rPr>
+        <w:t>uma vez por semana</w:t>
+      </w:r>
+      <w:r>
+        <w:rPr>
+          <w:rFonts w:ascii="Times New Roman" w:hAnsi="Times New Roman" w:cs="Times New Roman"/>
+        </w:rPr>
+        <w:t xml:space="preserve"> em períodos de </w:t>
+      </w:r>
+      <w:r>
+        <w:rPr>
+          <w:rStyle w:val="Forte"/>
+          <w:rFonts w:ascii="Times New Roman" w:hAnsi="Times New Roman" w:cs="Times New Roman"/>
+        </w:rPr>
+        <w:t>baixa rotatividade de moradores</w:t>
+      </w:r>
+      <w:r>
+        <w:rPr>
+          <w:rFonts w:ascii="Times New Roman" w:hAnsi="Times New Roman" w:cs="Times New Roman"/>
+        </w:rPr>
+        <w:t>.</w:t>
+      </w:r>
+    </w:p>
+    <w:p>
+      <w:pPr>
+        <w:numPr>
+          <w:ilvl w:val="0"/>
+          <w:numId w:val="6"/>
+        </w:numPr>
+        <w:spacing w:before="100" w:beforeAutospacing="1" w:after="100" w:afterAutospacing="1" w:line="240" w:lineRule="auto"/>
+        <w:rPr>
+          <w:rFonts w:ascii="Times New Roman" w:hAnsi="Times New Roman" w:cs="Times New Roman"/>
+        </w:rPr>
+      </w:pPr>
+      <w:r>
+        <w:rPr>
+          <w:rFonts w:ascii="Times New Roman" w:hAnsi="Times New Roman" w:cs="Times New Roman"/>
+        </w:rPr>
+        <w:t xml:space="preserve">Durante períodos de </w:t>
+      </w:r>
+      <w:r>
+        <w:rPr>
+          <w:rStyle w:val="Forte"/>
+          <w:rFonts w:ascii="Times New Roman" w:hAnsi="Times New Roman" w:cs="Times New Roman"/>
+        </w:rPr>
+        <w:t>alta rotatividade</w:t>
+      </w:r>
+      <w:r>
+        <w:rPr>
+          <w:rFonts w:ascii="Times New Roman" w:hAnsi="Times New Roman" w:cs="Times New Roman"/>
+        </w:rPr>
+        <w:t xml:space="preserve">, como férias, a coleta será realizada </w:t>
+      </w:r>
+      <w:r>
+        <w:rPr>
+          <w:rStyle w:val="Forte"/>
+          <w:rFonts w:ascii="Times New Roman" w:hAnsi="Times New Roman" w:cs="Times New Roman"/>
+        </w:rPr>
+        <w:t>duas vezes por semana</w:t>
+      </w:r>
+      <w:r>
+        <w:rPr>
+          <w:rFonts w:ascii="Times New Roman" w:hAnsi="Times New Roman" w:cs="Times New Roman"/>
+        </w:rPr>
+        <w:t xml:space="preserve"> para melhor atender à demanda.</w:t>
+      </w:r>
+    </w:p>
+    <w:p>
+      <w:pPr>
+        <w:numPr>
+          <w:ilvl w:val="0"/>
+          <w:numId w:val="6"/>
+        </w:numPr>
+        <w:spacing w:before="100" w:beforeAutospacing="1" w:after="100" w:afterAutospacing="1" w:line="240" w:lineRule="auto"/>
+        <w:rPr>
+          <w:rFonts w:ascii="Times New Roman" w:hAnsi="Times New Roman" w:cs="Times New Roman"/>
+        </w:rPr>
+      </w:pPr>
+      <w:r>
+        <w:rPr>
+          <w:rFonts w:ascii="Times New Roman" w:hAnsi="Times New Roman" w:cs="Times New Roman"/>
+        </w:rPr>
+        <w:t>O cronograma ficou definido da seguinte forma:</w:t>
+      </w:r>
+    </w:p>
+    <w:p>
+      <w:pPr>
+        <w:numPr>
+          <w:ilvl w:val="1"/>
+          <w:numId w:val="6"/>
+        </w:numPr>
+        <w:spacing w:before="100" w:beforeAutospacing="1" w:after="100" w:afterAutospacing="1" w:line="240" w:lineRule="auto"/>
+        <w:rPr>
+          <w:rFonts w:ascii="Times New Roman" w:hAnsi="Times New Roman" w:cs="Times New Roman"/>
+        </w:rPr>
+      </w:pPr>
+      <w:r>
+        <w:rPr>
+          <w:rStyle w:val="Forte"/>
+          <w:rFonts w:ascii="Times New Roman" w:hAnsi="Times New Roman" w:cs="Times New Roman"/>
+        </w:rPr>
+        <w:t>Coleta semanal:</w:t>
+      </w:r>
+      <w:r>
+        <w:rPr>
+          <w:rFonts w:ascii="Times New Roman" w:hAnsi="Times New Roman" w:cs="Times New Roman"/>
+        </w:rPr>
+        <w:t xml:space="preserve"> às </w:t>
+      </w:r>
+      <w:r>
+        <w:rPr>
+          <w:rStyle w:val="Forte"/>
+          <w:rFonts w:ascii="Times New Roman" w:hAnsi="Times New Roman" w:cs="Times New Roman"/>
+        </w:rPr>
+        <w:t>sextas-feiras</w:t>
+      </w:r>
+      <w:r>
+        <w:rPr>
+          <w:rFonts w:ascii="Times New Roman" w:hAnsi="Times New Roman" w:cs="Times New Roman"/>
+        </w:rPr>
+        <w:t>.</w:t>
+      </w:r>
+    </w:p>
+    <w:p>
+      <w:pPr>
+        <w:numPr>
+          <w:ilvl w:val="1"/>
+          <w:numId w:val="6"/>
+        </w:numPr>
+        <w:spacing w:before="100" w:beforeAutospacing="1" w:after="100" w:afterAutospacing="1" w:line="240" w:lineRule="auto"/>
+        <w:rPr>
+          <w:rFonts w:ascii="Times New Roman" w:hAnsi="Times New Roman" w:cs="Times New Roman"/>
+        </w:rPr>
+      </w:pPr>
+      <w:r>
+        <w:rPr>
+          <w:rStyle w:val="Forte"/>
+          <w:rFonts w:ascii="Times New Roman" w:hAnsi="Times New Roman" w:cs="Times New Roman"/>
+        </w:rPr>
+        <w:t>Coleta em períodos de alta rotatividade:</w:t>
+      </w:r>
+      <w:r>
+        <w:rPr>
+          <w:rFonts w:ascii="Times New Roman" w:hAnsi="Times New Roman" w:cs="Times New Roman"/>
+        </w:rPr>
+        <w:t xml:space="preserve"> às </w:t>
+      </w:r>
+      <w:r>
+        <w:rPr>
+          <w:rStyle w:val="Forte"/>
+          <w:rFonts w:ascii="Times New Roman" w:hAnsi="Times New Roman" w:cs="Times New Roman"/>
+        </w:rPr>
+        <w:t>terças e sextas-feiras</w:t>
+      </w:r>
+      <w:r>
+        <w:rPr>
+          <w:rFonts w:ascii="Times New Roman" w:hAnsi="Times New Roman" w:cs="Times New Roman"/>
+        </w:rPr>
+        <w:t>.</w:t>
+      </w:r>
+    </w:p>
+    <w:p>
+      <w:pPr>
+        <w:pStyle w:val="Ttulo3"/>
+        <w:rPr>
+          <w:sz w:val="22"/>
+          <w:szCs w:val="22"/>
+        </w:rPr>
+      </w:pPr>
+      <w:r>
+        <w:rPr>
+          <w:rStyle w:val="Forte"/>
+          <w:b/>
+          <w:bCs/>
+          <w:sz w:val="22"/>
+          <w:szCs w:val="22"/>
+        </w:rPr>
+        <w:t>Acompanhamento da Coleta:</w:t>
+      </w:r>
+    </w:p>
+    <w:p>
+      <w:pPr>
+        <w:numPr>
+          <w:ilvl w:val="0"/>
+          <w:numId w:val="7"/>
+        </w:numPr>
+        <w:spacing w:before="100" w:beforeAutospacing="1" w:after="100" w:afterAutospacing="1" w:line="240" w:lineRule="auto"/>
+        <w:rPr>
+          <w:rFonts w:ascii="Times New Roman" w:hAnsi="Times New Roman" w:cs="Times New Roman"/>
+        </w:rPr>
+      </w:pPr>
+      <w:r>
+        <w:rPr>
+          <w:rFonts w:ascii="Times New Roman" w:hAnsi="Times New Roman" w:cs="Times New Roman"/>
+        </w:rPr>
+        <w:t xml:space="preserve">O serviço deverá ser </w:t>
+      </w:r>
+      <w:r>
+        <w:rPr>
+          <w:rStyle w:val="Forte"/>
+          <w:rFonts w:ascii="Times New Roman" w:hAnsi="Times New Roman" w:cs="Times New Roman"/>
+        </w:rPr>
+        <w:t>fiscalizado por um representante do condomínio Village</w:t>
+      </w:r>
+      <w:r>
+        <w:rPr>
+          <w:rFonts w:ascii="Times New Roman" w:hAnsi="Times New Roman" w:cs="Times New Roman"/>
+        </w:rPr>
+        <w:t>, a ser designado pela administração.</w:t>
+      </w:r>
+    </w:p>
+    <w:p>
+      <w:pPr>
+        <w:pStyle w:val="NormalWeb"/>
+        <w:rPr>
+          <w:sz w:val="22"/>
+          <w:szCs w:val="22"/>
+        </w:rPr>
+      </w:pPr>
+      <w:r>
+        <w:rPr>
+          <w:sz w:val="22"/>
+          <w:szCs w:val="22"/>
+        </w:rPr>
+        <w:t>Essa revisão visa garantir maior eficiência e adequação do serviço às necessidades do condomínio.</w:t>
+      </w:r>
+    </w:p>
+    <w:p>
+      <w:pPr>
+        <w:pStyle w:val="PargrafodaLista"/>
+        <w:ind w:left="1440"/>
+        <w:rPr>
+          <w:rFonts w:ascii="Times New Roman" w:hAnsi="Times New Roman" w:cs="Times New Roman"/>
+        </w:rPr>
+      </w:pPr>
+    </w:p>
+    <w:p>
+      <w:pPr>
+        <w:spacing w:before="100" w:beforeAutospacing="1" w:after="100" w:afterAutospacing="1" w:line="240" w:lineRule="auto"/>
+        <w:rPr>
+          <w:rFonts w:ascii="Times New Roman" w:eastAsia="Times New Roman" w:hAnsi="Times New Roman" w:cs="Times New Roman"/>
+          <w:lang w:eastAsia="pt-BR"/>
+        </w:rPr>
+      </w:pPr>
+      <w:r>
+        <w:rPr>
+          <w:rFonts w:ascii="Times New Roman" w:eastAsia="Times New Roman" w:hAnsi="Times New Roman" w:cs="Times New Roman"/>
+          <w:b/>
+          <w:bCs/>
+          <w:lang w:eastAsia="pt-BR"/>
+        </w:rPr>
+        <w:t>Relatório de Visita Técnica – Sr. Maicon Rogério (DCO)</w:t>
+      </w:r>
+    </w:p>
+    <w:p>
+      <w:pPr>
+        <w:spacing w:before="100" w:beforeAutospacing="1" w:after="100" w:afterAutospacing="1" w:line="240" w:lineRule="auto"/>
+        <w:rPr>
+          <w:rFonts w:ascii="Times New Roman" w:eastAsia="Times New Roman" w:hAnsi="Times New Roman" w:cs="Times New Roman"/>
+          <w:lang w:eastAsia="pt-BR"/>
+        </w:rPr>
+      </w:pPr>
+      <w:r>
+        <w:rPr>
+          <w:rFonts w:ascii="Times New Roman" w:eastAsia="Times New Roman" w:hAnsi="Times New Roman" w:cs="Times New Roman"/>
+          <w:lang w:eastAsia="pt-BR"/>
+        </w:rPr>
+        <w:t xml:space="preserve">No dia </w:t>
+      </w:r>
+      <w:r>
+        <w:rPr>
+          <w:rFonts w:ascii="Times New Roman" w:eastAsia="Times New Roman" w:hAnsi="Times New Roman" w:cs="Times New Roman"/>
+          <w:b/>
+          <w:bCs/>
+          <w:lang w:eastAsia="pt-BR"/>
+        </w:rPr>
+        <w:t>05/02/2025</w:t>
+      </w:r>
+      <w:r>
+        <w:rPr>
+          <w:rFonts w:ascii="Times New Roman" w:eastAsia="Times New Roman" w:hAnsi="Times New Roman" w:cs="Times New Roman"/>
+          <w:lang w:eastAsia="pt-BR"/>
+        </w:rPr>
+        <w:t xml:space="preserve">, realizamos uma visita técnica com o Sr. Maicon Rogério, técnico da empresa </w:t>
+      </w:r>
+      <w:r>
+        <w:rPr>
+          <w:rFonts w:ascii="Times New Roman" w:eastAsia="Times New Roman" w:hAnsi="Times New Roman" w:cs="Times New Roman"/>
+          <w:b/>
+          <w:bCs/>
+          <w:lang w:eastAsia="pt-BR"/>
+        </w:rPr>
+        <w:t>DCO</w:t>
+      </w:r>
+      <w:r>
+        <w:rPr>
+          <w:rFonts w:ascii="Times New Roman" w:eastAsia="Times New Roman" w:hAnsi="Times New Roman" w:cs="Times New Roman"/>
+          <w:lang w:eastAsia="pt-BR"/>
+        </w:rPr>
+        <w:t>, especializada em tratamento de esgoto. Durante a inspeção, percorremos o condomínio para apresentar as principais fossas e avaliar a situação atual do sistema de esgoto.</w:t>
+      </w:r>
+    </w:p>
+    <w:p>
+      <w:pPr>
+        <w:spacing w:before="100" w:beforeAutospacing="1" w:after="100" w:afterAutospacing="1" w:line="240" w:lineRule="auto"/>
+        <w:outlineLvl w:val="2"/>
+        <w:rPr>
+          <w:rFonts w:ascii="Times New Roman" w:eastAsia="Times New Roman" w:hAnsi="Times New Roman" w:cs="Times New Roman"/>
+          <w:b/>
+          <w:bCs/>
+          <w:lang w:eastAsia="pt-BR"/>
+        </w:rPr>
+      </w:pPr>
+      <w:r>
+        <w:rPr>
+          <w:rFonts w:ascii="Times New Roman" w:eastAsia="Times New Roman" w:hAnsi="Times New Roman" w:cs="Times New Roman"/>
+          <w:b/>
+          <w:bCs/>
+          <w:lang w:eastAsia="pt-BR"/>
+        </w:rPr>
+        <w:t>Principais Constatações:</w:t>
+      </w:r>
+    </w:p>
+    <w:p>
+      <w:pPr>
+        <w:numPr>
+          <w:ilvl w:val="0"/>
+          <w:numId w:val="4"/>
+        </w:numPr>
+        <w:spacing w:before="100" w:beforeAutospacing="1" w:after="100" w:afterAutospacing="1" w:line="240" w:lineRule="auto"/>
+        <w:rPr>
+          <w:rFonts w:ascii="Times New Roman" w:eastAsia="Times New Roman" w:hAnsi="Times New Roman" w:cs="Times New Roman"/>
+          <w:lang w:eastAsia="pt-BR"/>
+        </w:rPr>
+      </w:pPr>
+      <w:r>
+        <w:rPr>
+          <w:rFonts w:ascii="Times New Roman" w:eastAsia="Times New Roman" w:hAnsi="Times New Roman" w:cs="Times New Roman"/>
+          <w:lang w:eastAsia="pt-BR"/>
+        </w:rPr>
+        <w:t xml:space="preserve">Identificamos diversas fossas em estado de </w:t>
+      </w:r>
+      <w:r>
+        <w:rPr>
+          <w:rFonts w:ascii="Times New Roman" w:eastAsia="Times New Roman" w:hAnsi="Times New Roman" w:cs="Times New Roman"/>
+          <w:b/>
+          <w:bCs/>
+          <w:lang w:eastAsia="pt-BR"/>
+        </w:rPr>
+        <w:t>saturação</w:t>
+      </w:r>
+      <w:r>
+        <w:rPr>
+          <w:rFonts w:ascii="Times New Roman" w:eastAsia="Times New Roman" w:hAnsi="Times New Roman" w:cs="Times New Roman"/>
+          <w:lang w:eastAsia="pt-BR"/>
+        </w:rPr>
+        <w:t>, termo que indica que a capacidade máxima de armazenamento foi atingida, impossibilitando o processamento adequado dos dejetos.</w:t>
+      </w:r>
+    </w:p>
+    <w:p>
+      <w:pPr>
+        <w:numPr>
+          <w:ilvl w:val="0"/>
+          <w:numId w:val="4"/>
+        </w:numPr>
+        <w:spacing w:before="100" w:beforeAutospacing="1" w:after="100" w:afterAutospacing="1" w:line="240" w:lineRule="auto"/>
+        <w:rPr>
+          <w:rFonts w:ascii="Times New Roman" w:eastAsia="Times New Roman" w:hAnsi="Times New Roman" w:cs="Times New Roman"/>
+          <w:lang w:eastAsia="pt-BR"/>
+        </w:rPr>
+      </w:pPr>
+      <w:r>
+        <w:rPr>
+          <w:rFonts w:ascii="Times New Roman" w:eastAsia="Times New Roman" w:hAnsi="Times New Roman" w:cs="Times New Roman"/>
+          <w:lang w:eastAsia="pt-BR"/>
+        </w:rPr>
+        <w:lastRenderedPageBreak/>
+        <w:t xml:space="preserve">Identificamos diversas </w:t>
+      </w:r>
+      <w:r>
+        <w:rPr>
+          <w:rFonts w:ascii="Times New Roman" w:eastAsia="Times New Roman" w:hAnsi="Times New Roman" w:cs="Times New Roman"/>
+          <w:lang w:eastAsia="pt-BR"/>
+        </w:rPr>
+        <w:t>pontos onde as drenagens das águas pluviais estão sendo direcionadas a rede de esgoto</w:t>
+      </w:r>
+      <w:r>
+        <w:rPr>
+          <w:rFonts w:ascii="Times New Roman" w:eastAsia="Times New Roman" w:hAnsi="Times New Roman" w:cs="Times New Roman"/>
+          <w:lang w:eastAsia="pt-BR"/>
+        </w:rPr>
+        <w:t>.</w:t>
+      </w:r>
+    </w:p>
+    <w:p>
+      <w:pPr>
+        <w:numPr>
+          <w:ilvl w:val="1"/>
+          <w:numId w:val="4"/>
+        </w:numPr>
+        <w:spacing w:before="100" w:beforeAutospacing="1" w:after="100" w:afterAutospacing="1" w:line="240" w:lineRule="auto"/>
+        <w:rPr>
+          <w:rFonts w:ascii="Times New Roman" w:eastAsia="Times New Roman" w:hAnsi="Times New Roman" w:cs="Times New Roman"/>
+          <w:lang w:eastAsia="pt-BR"/>
+        </w:rPr>
+      </w:pPr>
+      <w:r>
+        <w:rPr>
+          <w:rFonts w:ascii="Times New Roman" w:eastAsia="Times New Roman" w:hAnsi="Times New Roman" w:cs="Times New Roman"/>
+          <w:lang w:eastAsia="pt-BR"/>
+        </w:rPr>
+        <w:t xml:space="preserve">A rede ou tubulações da rede de </w:t>
+      </w:r>
+      <w:r>
+        <w:rPr>
+          <w:rFonts w:ascii="Times New Roman" w:eastAsia="Times New Roman" w:hAnsi="Times New Roman" w:cs="Times New Roman"/>
+          <w:lang w:eastAsia="pt-BR"/>
+        </w:rPr>
+        <w:t>esgoto não possui estrutura para receber o volume das águas de chuva e, com a sobrecarga, o material coletado não tem por onde sair, retornando para as residências ou rompendo a rede.</w:t>
+      </w:r>
+    </w:p>
+    <w:p>
+      <w:pPr>
+        <w:numPr>
+          <w:ilvl w:val="0"/>
+          <w:numId w:val="4"/>
+        </w:numPr>
+        <w:spacing w:before="100" w:beforeAutospacing="1" w:after="100" w:afterAutospacing="1" w:line="240" w:lineRule="auto"/>
+        <w:rPr>
+          <w:rFonts w:ascii="Times New Roman" w:eastAsia="Times New Roman" w:hAnsi="Times New Roman" w:cs="Times New Roman"/>
+          <w:lang w:eastAsia="pt-BR"/>
+        </w:rPr>
+      </w:pPr>
+      <w:r>
+        <w:rPr>
+          <w:rFonts w:ascii="Times New Roman" w:eastAsia="Times New Roman" w:hAnsi="Times New Roman" w:cs="Times New Roman"/>
+          <w:lang w:eastAsia="pt-BR"/>
+        </w:rPr>
+        <w:t>Identificamos que o</w:t>
+      </w:r>
+      <w:r>
+        <w:rPr>
+          <w:rFonts w:ascii="Times New Roman" w:eastAsia="Times New Roman" w:hAnsi="Times New Roman" w:cs="Times New Roman"/>
+          <w:lang w:eastAsia="pt-BR"/>
+        </w:rPr>
+        <w:t xml:space="preserve"> terreno na parte debaixo</w:t>
+      </w:r>
+      <w:r>
+        <w:rPr>
+          <w:rFonts w:ascii="Times New Roman" w:eastAsia="Times New Roman" w:hAnsi="Times New Roman" w:cs="Times New Roman"/>
+          <w:lang w:eastAsia="pt-BR"/>
+        </w:rPr>
+        <w:t xml:space="preserve"> do condomínio já atingiu a sua capacidade de drenagem</w:t>
+      </w:r>
+      <w:r>
+        <w:rPr>
+          <w:rFonts w:ascii="Times New Roman" w:eastAsia="Times New Roman" w:hAnsi="Times New Roman" w:cs="Times New Roman"/>
+          <w:lang w:eastAsia="pt-BR"/>
+        </w:rPr>
+        <w:t>,</w:t>
+      </w:r>
+      <w:r>
+        <w:rPr>
+          <w:rFonts w:ascii="Times New Roman" w:eastAsia="Times New Roman" w:hAnsi="Times New Roman" w:cs="Times New Roman"/>
+          <w:lang w:eastAsia="pt-BR"/>
+        </w:rPr>
+        <w:t xml:space="preserve"> estando assim também saturado em razão da</w:t>
+      </w:r>
+      <w:r>
+        <w:rPr>
+          <w:rFonts w:ascii="Times New Roman" w:eastAsia="Times New Roman" w:hAnsi="Times New Roman" w:cs="Times New Roman"/>
+          <w:lang w:eastAsia="pt-BR"/>
+        </w:rPr>
+        <w:t xml:space="preserve"> quantidade de chuvas, não</w:t>
+      </w:r>
+      <w:r>
+        <w:rPr>
+          <w:rFonts w:ascii="Times New Roman" w:eastAsia="Times New Roman" w:hAnsi="Times New Roman" w:cs="Times New Roman"/>
+          <w:lang w:eastAsia="pt-BR"/>
+        </w:rPr>
+        <w:t xml:space="preserve"> conseguindo </w:t>
+      </w:r>
+      <w:r>
+        <w:rPr>
+          <w:rFonts w:ascii="Times New Roman" w:eastAsia="Times New Roman" w:hAnsi="Times New Roman" w:cs="Times New Roman"/>
+          <w:lang w:eastAsia="pt-BR"/>
+        </w:rPr>
+        <w:t xml:space="preserve">absorver e filtrar a água </w:t>
+      </w:r>
+      <w:r>
+        <w:rPr>
+          <w:rFonts w:ascii="Times New Roman" w:eastAsia="Times New Roman" w:hAnsi="Times New Roman" w:cs="Times New Roman"/>
+          <w:lang w:eastAsia="pt-BR"/>
+        </w:rPr>
+        <w:t>que,</w:t>
+      </w:r>
+      <w:r>
+        <w:rPr>
+          <w:rFonts w:ascii="Times New Roman" w:eastAsia="Times New Roman" w:hAnsi="Times New Roman" w:cs="Times New Roman"/>
+          <w:lang w:eastAsia="pt-BR"/>
+        </w:rPr>
+        <w:t xml:space="preserve"> em teoria, deveria flui</w:t>
+      </w:r>
+      <w:r>
+        <w:rPr>
+          <w:rFonts w:ascii="Times New Roman" w:eastAsia="Times New Roman" w:hAnsi="Times New Roman" w:cs="Times New Roman"/>
+          <w:lang w:eastAsia="pt-BR"/>
+        </w:rPr>
+        <w:t>r</w:t>
+      </w:r>
+      <w:r>
+        <w:rPr>
+          <w:rFonts w:ascii="Times New Roman" w:eastAsia="Times New Roman" w:hAnsi="Times New Roman" w:cs="Times New Roman"/>
+          <w:lang w:eastAsia="pt-BR"/>
+        </w:rPr>
+        <w:t xml:space="preserve"> nos sumidouros</w:t>
+      </w:r>
+    </w:p>
+    <w:p>
+      <w:pPr>
+        <w:numPr>
+          <w:ilvl w:val="0"/>
+          <w:numId w:val="4"/>
+        </w:numPr>
+        <w:spacing w:before="100" w:beforeAutospacing="1" w:after="100" w:afterAutospacing="1" w:line="240" w:lineRule="auto"/>
+        <w:rPr>
+          <w:rFonts w:ascii="Times New Roman" w:eastAsia="Times New Roman" w:hAnsi="Times New Roman" w:cs="Times New Roman"/>
+          <w:lang w:eastAsia="pt-BR"/>
+        </w:rPr>
+      </w:pPr>
+      <w:r>
+        <w:rPr>
+          <w:rFonts w:ascii="Times New Roman" w:eastAsia="Times New Roman" w:hAnsi="Times New Roman" w:cs="Times New Roman"/>
+          <w:lang w:eastAsia="pt-BR"/>
+        </w:rPr>
+        <w:t xml:space="preserve">Para uma </w:t>
+      </w:r>
+      <w:r>
+        <w:rPr>
+          <w:rFonts w:ascii="Times New Roman" w:eastAsia="Times New Roman" w:hAnsi="Times New Roman" w:cs="Times New Roman"/>
+          <w:b/>
+          <w:bCs/>
+          <w:lang w:eastAsia="pt-BR"/>
+        </w:rPr>
+        <w:t>solução definitiva</w:t>
+      </w:r>
+      <w:r>
+        <w:rPr>
+          <w:rFonts w:ascii="Times New Roman" w:eastAsia="Times New Roman" w:hAnsi="Times New Roman" w:cs="Times New Roman"/>
+          <w:lang w:eastAsia="pt-BR"/>
+        </w:rPr>
+        <w:t>, será necessário tratar o excedente das fossas antes de seu descarte em um corpo hídrico.</w:t>
+      </w:r>
+    </w:p>
+    <w:p>
+      <w:pPr>
+        <w:spacing w:before="100" w:beforeAutospacing="1" w:after="100" w:afterAutospacing="1" w:line="240" w:lineRule="auto"/>
+        <w:outlineLvl w:val="2"/>
+        <w:rPr>
+          <w:rFonts w:ascii="Times New Roman" w:eastAsia="Times New Roman" w:hAnsi="Times New Roman" w:cs="Times New Roman"/>
+          <w:b/>
+          <w:bCs/>
+          <w:lang w:eastAsia="pt-BR"/>
+        </w:rPr>
+      </w:pPr>
+      <w:r>
+        <w:rPr>
+          <w:rFonts w:ascii="Times New Roman" w:eastAsia="Times New Roman" w:hAnsi="Times New Roman" w:cs="Times New Roman"/>
+          <w:b/>
+          <w:bCs/>
+          <w:lang w:eastAsia="pt-BR"/>
+        </w:rPr>
+        <w:t>Próximos Passos:</w:t>
+      </w:r>
+    </w:p>
+    <w:p>
+      <w:pPr>
+        <w:numPr>
+          <w:ilvl w:val="0"/>
+          <w:numId w:val="5"/>
+        </w:numPr>
+        <w:spacing w:before="100" w:beforeAutospacing="1" w:after="100" w:afterAutospacing="1" w:line="240" w:lineRule="auto"/>
+        <w:rPr>
+          <w:rFonts w:ascii="Times New Roman" w:eastAsia="Times New Roman" w:hAnsi="Times New Roman" w:cs="Times New Roman"/>
+          <w:lang w:eastAsia="pt-BR"/>
+        </w:rPr>
+      </w:pPr>
+      <w:r>
+        <w:rPr>
+          <w:rFonts w:ascii="Times New Roman" w:eastAsia="Times New Roman" w:hAnsi="Times New Roman" w:cs="Times New Roman"/>
+          <w:lang w:eastAsia="pt-BR"/>
+        </w:rPr>
+        <w:t xml:space="preserve">Para determinar o melhor tratamento, será realizada uma análise de </w:t>
+      </w:r>
+      <w:r>
+        <w:rPr>
+          <w:rFonts w:ascii="Times New Roman" w:eastAsia="Times New Roman" w:hAnsi="Times New Roman" w:cs="Times New Roman"/>
+          <w:b/>
+          <w:bCs/>
+          <w:lang w:eastAsia="pt-BR"/>
+        </w:rPr>
+        <w:t>DBO (Demanda Bioquímica de Oxigênio)</w:t>
+      </w:r>
+      <w:r>
+        <w:rPr>
+          <w:rFonts w:ascii="Times New Roman" w:eastAsia="Times New Roman" w:hAnsi="Times New Roman" w:cs="Times New Roman"/>
+          <w:lang w:eastAsia="pt-BR"/>
+        </w:rPr>
+        <w:t xml:space="preserve"> do efluente transbordante. Esse parâmetro mede a quantidade de oxigênio consumido por microrganismos para degradar a matéria orgânica na água, sendo essencial para avaliar o grau de poluição e definir o tratamento adequado.</w:t>
+      </w:r>
+    </w:p>
+    <w:p>
+      <w:pPr>
+        <w:numPr>
+          <w:ilvl w:val="0"/>
+          <w:numId w:val="5"/>
+        </w:numPr>
+        <w:spacing w:before="100" w:beforeAutospacing="1" w:after="100" w:afterAutospacing="1" w:line="240" w:lineRule="auto"/>
+        <w:rPr>
+          <w:rFonts w:ascii="Times New Roman" w:eastAsia="Times New Roman" w:hAnsi="Times New Roman" w:cs="Times New Roman"/>
+          <w:lang w:eastAsia="pt-BR"/>
+        </w:rPr>
+      </w:pPr>
+      <w:r>
+        <w:rPr>
+          <w:rFonts w:ascii="Times New Roman" w:eastAsia="Times New Roman" w:hAnsi="Times New Roman" w:cs="Times New Roman"/>
+          <w:lang w:eastAsia="pt-BR"/>
+        </w:rPr>
+        <w:t xml:space="preserve">O processo de análise exige um período de </w:t>
+      </w:r>
+      <w:r>
+        <w:rPr>
+          <w:rFonts w:ascii="Times New Roman" w:eastAsia="Times New Roman" w:hAnsi="Times New Roman" w:cs="Times New Roman"/>
+          <w:b/>
+          <w:bCs/>
+          <w:lang w:eastAsia="pt-BR"/>
+        </w:rPr>
+        <w:t>6 dias</w:t>
+      </w:r>
+      <w:r>
+        <w:rPr>
+          <w:rFonts w:ascii="Times New Roman" w:eastAsia="Times New Roman" w:hAnsi="Times New Roman" w:cs="Times New Roman"/>
+          <w:lang w:eastAsia="pt-BR"/>
+        </w:rPr>
+        <w:t xml:space="preserve">, pois a amostra precisa ser incubada em estufa por </w:t>
+      </w:r>
+      <w:r>
+        <w:rPr>
+          <w:rFonts w:ascii="Times New Roman" w:eastAsia="Times New Roman" w:hAnsi="Times New Roman" w:cs="Times New Roman"/>
+          <w:b/>
+          <w:bCs/>
+          <w:lang w:eastAsia="pt-BR"/>
+        </w:rPr>
+        <w:t>5 dias</w:t>
+      </w:r>
+      <w:r>
+        <w:rPr>
+          <w:rFonts w:ascii="Times New Roman" w:eastAsia="Times New Roman" w:hAnsi="Times New Roman" w:cs="Times New Roman"/>
+          <w:lang w:eastAsia="pt-BR"/>
+        </w:rPr>
+        <w:t>.</w:t>
+      </w:r>
+    </w:p>
+    <w:p>
+      <w:pPr>
+        <w:numPr>
+          <w:ilvl w:val="0"/>
+          <w:numId w:val="5"/>
+        </w:numPr>
+        <w:spacing w:before="100" w:beforeAutospacing="1" w:after="100" w:afterAutospacing="1" w:line="240" w:lineRule="auto"/>
+        <w:rPr>
+          <w:rFonts w:ascii="Times New Roman" w:eastAsia="Times New Roman" w:hAnsi="Times New Roman" w:cs="Times New Roman"/>
+          <w:lang w:eastAsia="pt-BR"/>
+        </w:rPr>
+      </w:pPr>
+      <w:r>
+        <w:rPr>
+          <w:rFonts w:ascii="Times New Roman" w:eastAsia="Times New Roman" w:hAnsi="Times New Roman" w:cs="Times New Roman"/>
+          <w:lang w:eastAsia="pt-BR"/>
+        </w:rPr>
+        <w:t xml:space="preserve">Após a coleta e conclusão da análise, serão elaboradas </w:t>
+      </w:r>
+      <w:r>
+        <w:rPr>
+          <w:rFonts w:ascii="Times New Roman" w:eastAsia="Times New Roman" w:hAnsi="Times New Roman" w:cs="Times New Roman"/>
+          <w:b/>
+          <w:bCs/>
+          <w:lang w:eastAsia="pt-BR"/>
+        </w:rPr>
+        <w:t>propostas orçamentárias</w:t>
+      </w:r>
+      <w:r>
+        <w:rPr>
+          <w:rFonts w:ascii="Times New Roman" w:eastAsia="Times New Roman" w:hAnsi="Times New Roman" w:cs="Times New Roman"/>
+          <w:lang w:eastAsia="pt-BR"/>
+        </w:rPr>
+        <w:t xml:space="preserve"> para a execução dos serviços necessários.</w:t>
+      </w:r>
+    </w:p>
+    <w:p>
+      <w:pPr>
+        <w:pStyle w:val="Ttulo3"/>
+        <w:rPr>
+          <w:sz w:val="22"/>
+          <w:szCs w:val="22"/>
+        </w:rPr>
+      </w:pPr>
+      <w:r>
+        <w:rPr>
+          <w:rStyle w:val="Forte"/>
+          <w:b/>
+          <w:bCs/>
+          <w:sz w:val="22"/>
+          <w:szCs w:val="22"/>
+        </w:rPr>
+        <w:t>Próximos Passos</w:t>
+      </w:r>
+    </w:p>
+    <w:p>
+      <w:pPr>
+        <w:numPr>
+          <w:ilvl w:val="0"/>
+          <w:numId w:val="8"/>
+        </w:numPr>
+        <w:spacing w:before="100" w:beforeAutospacing="1" w:after="100" w:afterAutospacing="1" w:line="240" w:lineRule="auto"/>
+        <w:rPr>
+          <w:rFonts w:ascii="Times New Roman" w:hAnsi="Times New Roman" w:cs="Times New Roman"/>
+        </w:rPr>
+      </w:pPr>
+      <w:r>
+        <w:rPr>
+          <w:rStyle w:val="Forte"/>
+          <w:rFonts w:ascii="Times New Roman" w:hAnsi="Times New Roman" w:cs="Times New Roman"/>
+        </w:rPr>
+        <w:t>Aguardar propostas dos fornecedores</w:t>
+      </w:r>
+      <w:r>
+        <w:rPr>
+          <w:rFonts w:ascii="Times New Roman" w:hAnsi="Times New Roman" w:cs="Times New Roman"/>
+        </w:rPr>
+        <w:t xml:space="preserve"> para análise.</w:t>
+      </w:r>
+    </w:p>
+    <w:p>
+      <w:pPr>
+        <w:numPr>
+          <w:ilvl w:val="0"/>
+          <w:numId w:val="8"/>
+        </w:numPr>
+        <w:spacing w:before="100" w:beforeAutospacing="1" w:after="100" w:afterAutospacing="1" w:line="240" w:lineRule="auto"/>
+        <w:rPr>
+          <w:rFonts w:ascii="Times New Roman" w:hAnsi="Times New Roman" w:cs="Times New Roman"/>
+        </w:rPr>
+      </w:pPr>
+      <w:r>
+        <w:rPr>
+          <w:rStyle w:val="Forte"/>
+          <w:rFonts w:ascii="Times New Roman" w:hAnsi="Times New Roman" w:cs="Times New Roman"/>
+        </w:rPr>
+        <w:t>Agendar reunião com os condôminos</w:t>
+      </w:r>
+      <w:r>
+        <w:rPr>
+          <w:rFonts w:ascii="Times New Roman" w:hAnsi="Times New Roman" w:cs="Times New Roman"/>
+        </w:rPr>
+        <w:t xml:space="preserve"> após a apresentação das propostas, a fim de discutir as opções e definir as ações a serem adotadas.</w:t>
+      </w:r>
+    </w:p>
+    <w:p>
+      <w:pPr>
+        <w:numPr>
+          <w:ilvl w:val="0"/>
+          <w:numId w:val="8"/>
+        </w:numPr>
+        <w:spacing w:before="100" w:beforeAutospacing="1" w:after="100" w:afterAutospacing="1" w:line="240" w:lineRule="auto"/>
+      </w:pPr>
+      <w:r>
+        <w:rPr>
+          <w:rFonts w:ascii="Times New Roman" w:hAnsi="Times New Roman" w:cs="Times New Roman"/>
+        </w:rPr>
+        <w:t xml:space="preserve">O foco será encontrar </w:t>
+      </w:r>
+      <w:r>
+        <w:rPr>
+          <w:rStyle w:val="Forte"/>
+          <w:rFonts w:ascii="Times New Roman" w:hAnsi="Times New Roman" w:cs="Times New Roman"/>
+        </w:rPr>
+        <w:t>soluções definitivas e eficazes</w:t>
+      </w:r>
+      <w:r>
+        <w:rPr>
+          <w:rFonts w:ascii="Times New Roman" w:hAnsi="Times New Roman" w:cs="Times New Roman"/>
+        </w:rPr>
+        <w:t>, evitando medidas paliativas ou de curto prazo, garantindo um atendimento adequado às necessidades do Village</w:t>
+      </w:r>
+      <w:r>
+        <w:t>.</w:t>
+      </w:r>
+    </w:p>
+    <w:p/>
+    <w:p>
+      <w:r>
+        <w:t>A secretaria fraudou diversos documentos fiscais do Village, tais como extratos bancários, boletos de pagamentos, recibos ou comprovantes de pagamentos, levando a erro os atuais dirigentes do Village.</w:t>
+      </w:r>
+    </w:p>
+    <w:p>
+      <w:r>
+        <w:t>Enquadramento legal:</w:t>
+      </w:r>
+    </w:p>
+    <w:p>
+      <w:pPr>
+        <w:pStyle w:val="Ttulo3"/>
+      </w:pPr>
+      <w:r>
+        <w:rPr>
+          <w:rStyle w:val="Forte"/>
+          <w:b/>
+          <w:bCs/>
+        </w:rPr>
+        <w:t>2. Estelionato (Art. 171 do Código Penal)</w:t>
+      </w:r>
+    </w:p>
+    <w:p>
+      <w:pPr>
+        <w:numPr>
+          <w:ilvl w:val="0"/>
+          <w:numId w:val="10"/>
+        </w:numPr>
+        <w:spacing w:before="100" w:beforeAutospacing="1" w:after="100" w:afterAutospacing="1" w:line="240" w:lineRule="auto"/>
+      </w:pPr>
+      <w:r>
+        <w:t xml:space="preserve">Acontece quando alguém </w:t>
+      </w:r>
+      <w:r>
+        <w:rPr>
+          <w:rStyle w:val="Forte"/>
+        </w:rPr>
+        <w:t>obtém vantagem indevida ao induzir outra pessoa ao erro</w:t>
+      </w:r>
+      <w:r>
+        <w:t>, causando prejuízo.</w:t>
+      </w:r>
+    </w:p>
+    <w:p>
+      <w:pPr>
+        <w:numPr>
+          <w:ilvl w:val="0"/>
+          <w:numId w:val="10"/>
+        </w:numPr>
+        <w:spacing w:before="100" w:beforeAutospacing="1" w:after="100" w:afterAutospacing="1" w:line="240" w:lineRule="auto"/>
+      </w:pPr>
+      <w:r>
+        <w:t>Exemplo: Usar dinheiro de terceiros alegando que será devolvido, mas sem intenção real de fazê-lo.</w:t>
+      </w:r>
+    </w:p>
+    <w:p>
+      <w:pPr>
+        <w:numPr>
+          <w:ilvl w:val="0"/>
+          <w:numId w:val="10"/>
+        </w:numPr>
+        <w:spacing w:before="100" w:beforeAutospacing="1" w:after="100" w:afterAutospacing="1" w:line="240" w:lineRule="auto"/>
+      </w:pPr>
+      <w:r>
+        <w:rPr>
+          <w:rStyle w:val="Forte"/>
+        </w:rPr>
+        <w:t>Pena:</w:t>
+      </w:r>
+      <w:r>
+        <w:t xml:space="preserve"> Reclusão de </w:t>
+      </w:r>
+      <w:r>
+        <w:rPr>
+          <w:rStyle w:val="Forte"/>
+        </w:rPr>
+        <w:t>1 a 5 anos</w:t>
+      </w:r>
+      <w:r>
+        <w:t xml:space="preserve"> e multa.</w:t>
+      </w:r>
+    </w:p>
+    <w:p>
+      <w:pPr>
+        <w:pStyle w:val="Ttulo3"/>
+      </w:pPr>
+      <w:r>
+        <w:rPr>
+          <w:rStyle w:val="Forte"/>
+          <w:b/>
+          <w:bCs/>
+        </w:rPr>
+        <w:t>3. Furto (Art. 155 do Código Penal) ou Roubo (Art. 157)</w:t>
+      </w:r>
+    </w:p>
+    <w:p>
+      <w:pPr>
+        <w:numPr>
+          <w:ilvl w:val="0"/>
+          <w:numId w:val="11"/>
+        </w:numPr>
+        <w:spacing w:before="100" w:beforeAutospacing="1" w:after="100" w:afterAutospacing="1" w:line="240" w:lineRule="auto"/>
+      </w:pPr>
+      <w:r>
+        <w:t xml:space="preserve">Se o dinheiro foi </w:t>
+      </w:r>
+      <w:r>
+        <w:rPr>
+          <w:rStyle w:val="Forte"/>
+        </w:rPr>
+        <w:t>tomado sem consentimento</w:t>
+      </w:r>
+      <w:r>
+        <w:t xml:space="preserve"> da vítima, pode ser caracterizado como furto ou roubo (se houve uso de violência ou ameaça).</w:t>
+      </w:r>
+    </w:p>
+    <w:p>
+      <w:pPr>
+        <w:numPr>
+          <w:ilvl w:val="0"/>
+          <w:numId w:val="11"/>
+        </w:numPr>
+        <w:spacing w:before="100" w:beforeAutospacing="1" w:after="100" w:afterAutospacing="1" w:line="240" w:lineRule="auto"/>
+      </w:pPr>
+      <w:r>
+        <w:rPr>
+          <w:rStyle w:val="Forte"/>
+        </w:rPr>
+        <w:t>Pena:</w:t>
+      </w:r>
+      <w:r>
+        <w:t xml:space="preserve"> De </w:t>
+      </w:r>
+      <w:r>
+        <w:rPr>
+          <w:rStyle w:val="Forte"/>
+        </w:rPr>
+        <w:t>1 a 4 anos</w:t>
+      </w:r>
+      <w:r>
+        <w:t xml:space="preserve"> para furto, podendo chegar a </w:t>
+      </w:r>
+      <w:r>
+        <w:rPr>
+          <w:rStyle w:val="Forte"/>
+        </w:rPr>
+        <w:t>10 anos ou mais</w:t>
+      </w:r>
+      <w:r>
+        <w:t xml:space="preserve"> no caso de roubo.</w:t>
+      </w:r>
+    </w:p>
+    <w:p>
+      <w:pPr>
+        <w:pStyle w:val="Ttulo3"/>
+      </w:pPr>
+      <w:r>
+        <w:rPr>
+          <w:rStyle w:val="Forte"/>
+          <w:b/>
+          <w:bCs/>
+        </w:rPr>
+        <w:lastRenderedPageBreak/>
+        <w:t>4. Uso Indevido de Recursos Financeiros (Crime contra o Sistema Financeiro Nacional – Lei 7.492/86)</w:t>
+      </w:r>
+    </w:p>
+    <w:p>
+      <w:pPr>
+        <w:numPr>
+          <w:ilvl w:val="0"/>
+          <w:numId w:val="12"/>
+        </w:numPr>
+        <w:spacing w:before="100" w:beforeAutospacing="1" w:after="100" w:afterAutospacing="1" w:line="240" w:lineRule="auto"/>
+      </w:pPr>
+      <w:r>
+        <w:t xml:space="preserve">Se o dinheiro pertencer a uma empresa ou instituição financeira, pode haver enquadramento em crimes financeiros, como </w:t>
+      </w:r>
+      <w:r>
+        <w:rPr>
+          <w:rStyle w:val="Forte"/>
+        </w:rPr>
+        <w:t>gestão fraudulenta ou desvio de recursos</w:t>
+      </w:r>
+      <w:r>
+        <w:t>.</w:t>
+      </w:r>
+    </w:p>
+    <w:p>
+      <w:r>
+        <w:t>Ações em andamento:</w:t>
+      </w:r>
+    </w:p>
+    <w:p>
+      <w:pPr>
+        <w:numPr>
+          <w:ilvl w:val="0"/>
+          <w:numId w:val="14"/>
+        </w:numPr>
+        <w:spacing w:before="100" w:beforeAutospacing="1" w:after="100" w:afterAutospacing="1" w:line="240" w:lineRule="auto"/>
+        <w:rPr>
+          <w:b/>
+        </w:rPr>
+      </w:pPr>
+      <w:r>
+        <w:rPr>
+          <w:rStyle w:val="Forte"/>
+          <w:b w:val="0"/>
+        </w:rPr>
+        <w:t>Regist</w:t>
+      </w:r>
+      <w:r>
+        <w:rPr>
+          <w:rStyle w:val="Forte"/>
+          <w:b w:val="0"/>
+        </w:rPr>
+        <w:t>ro de Ocorrência</w:t>
+      </w:r>
+      <w:r>
+        <w:rPr>
+          <w:rStyle w:val="Forte"/>
+          <w:b w:val="0"/>
+        </w:rPr>
+        <w:t>:</w:t>
+      </w:r>
+      <w:r>
+        <w:rPr>
+          <w:b/>
+        </w:rPr>
+        <w:t xml:space="preserve"> </w:t>
+      </w:r>
+      <w:r>
+        <w:rPr>
+          <w:b/>
+        </w:rPr>
+        <w:t xml:space="preserve">foi </w:t>
+      </w:r>
+      <w:r>
+        <w:rPr>
+          <w:b/>
+        </w:rPr>
+        <w:t>registra</w:t>
+      </w:r>
+      <w:r>
+        <w:rPr>
+          <w:b/>
+        </w:rPr>
+        <w:t xml:space="preserve">do o </w:t>
+      </w:r>
+      <w:r>
+        <w:rPr>
+          <w:rStyle w:val="Forte"/>
+          <w:b w:val="0"/>
+        </w:rPr>
+        <w:t>Boletim de Ocorrência</w:t>
+      </w:r>
+      <w:r>
+        <w:rPr>
+          <w:b/>
+        </w:rPr>
+        <w:t xml:space="preserve"> para que haja investigação.</w:t>
+      </w:r>
+    </w:p>
+    <w:p>
+      <w:pPr>
+        <w:numPr>
+          <w:ilvl w:val="0"/>
+          <w:numId w:val="14"/>
+        </w:numPr>
+        <w:spacing w:before="100" w:beforeAutospacing="1" w:after="100" w:afterAutospacing="1" w:line="240" w:lineRule="auto"/>
+        <w:rPr>
+          <w:rStyle w:val="Forte"/>
+          <w:b w:val="0"/>
+          <w:bCs w:val="0"/>
+        </w:rPr>
+      </w:pPr>
+      <w:r>
+        <w:rPr>
+          <w:rStyle w:val="Forte"/>
+          <w:b w:val="0"/>
+        </w:rPr>
+        <w:t xml:space="preserve">Já está em andamento o devido </w:t>
+      </w:r>
+      <w:r>
+        <w:rPr>
+          <w:rStyle w:val="Forte"/>
+          <w:b w:val="0"/>
+        </w:rPr>
+        <w:t>processo legal</w:t>
+      </w:r>
+    </w:p>
+    <w:p>
+      <w:pPr>
+        <w:numPr>
+          <w:ilvl w:val="0"/>
+          <w:numId w:val="14"/>
+        </w:numPr>
+        <w:spacing w:before="100" w:beforeAutospacing="1" w:after="100" w:afterAutospacing="1" w:line="240" w:lineRule="auto"/>
+        <w:rPr>
+          <w:rStyle w:val="Forte"/>
+          <w:b w:val="0"/>
+          <w:bCs w:val="0"/>
+        </w:rPr>
+      </w:pPr>
+      <w:r>
+        <w:rPr>
+          <w:rStyle w:val="Forte"/>
+          <w:b w:val="0"/>
+        </w:rPr>
+        <w:t>Foram solicitados, bl</w:t>
+      </w:r>
+      <w:r>
+        <w:rPr>
+          <w:rStyle w:val="Forte"/>
+          <w:b w:val="0"/>
+        </w:rPr>
+        <w:t>oqueio de bens</w:t>
+      </w:r>
+      <w:r>
+        <w:rPr>
+          <w:rStyle w:val="Forte"/>
+          <w:b w:val="0"/>
+        </w:rPr>
+        <w:t xml:space="preserve"> (banco, veículos, contas)</w:t>
+      </w:r>
+    </w:p>
+    <w:p>
+      <w:pPr>
+        <w:spacing w:before="100" w:beforeAutospacing="1" w:after="100" w:afterAutospacing="1" w:line="240" w:lineRule="auto"/>
+        <w:rPr>
+          <w:rStyle w:val="Forte"/>
+          <w:b w:val="0"/>
+        </w:rPr>
+      </w:pPr>
+      <w:r>
+        <w:rPr>
+          <w:rStyle w:val="Forte"/>
+          <w:b w:val="0"/>
+        </w:rPr>
+        <w:t xml:space="preserve">Sobre o andamento do processo será </w:t>
+      </w:r>
+      <w:r>
+        <w:rPr>
+          <w:rStyle w:val="Forte"/>
+          <w:b w:val="0"/>
+        </w:rPr>
+        <w:t>a justiça</w:t>
+      </w:r>
+      <w:r>
+        <w:rPr>
+          <w:rStyle w:val="Forte"/>
+          <w:b w:val="0"/>
+        </w:rPr>
+        <w:t xml:space="preserve"> </w:t>
+      </w:r>
+      <w:r>
+        <w:rPr>
+          <w:rStyle w:val="Forte"/>
+          <w:b w:val="0"/>
+        </w:rPr>
+        <w:t>que</w:t>
+      </w:r>
+      <w:r>
+        <w:rPr>
+          <w:rStyle w:val="Forte"/>
+          <w:b w:val="0"/>
+        </w:rPr>
+        <w:t>m vai apontar os responsáveis</w:t>
+      </w:r>
+      <w:r>
+        <w:rPr>
+          <w:rStyle w:val="Forte"/>
+          <w:b w:val="0"/>
+        </w:rPr>
+        <w:t>.</w:t>
+      </w:r>
+    </w:p>
+    <w:p>
+      <w:pPr>
+        <w:spacing w:before="100" w:beforeAutospacing="1" w:after="100" w:afterAutospacing="1" w:line="240" w:lineRule="auto"/>
+        <w:rPr>
+          <w:b/>
+        </w:rPr>
+      </w:pPr>
+      <w:r>
+        <w:rPr>
+          <w:rStyle w:val="Forte"/>
+          <w:b w:val="0"/>
+        </w:rPr>
+        <w:t>Em paralelo, ações administrativas e operacionais estão sendo adotadas:</w:t>
+      </w:r>
+    </w:p>
+    <w:p>
+      <w:pPr>
         <w:pStyle w:val="PargrafodaLista"/>
         <w:numPr>
           <w:ilvl w:val="0"/>
-          <w:numId w:val="1"/>
+          <w:numId w:val="3"/>
         </w:numPr>
       </w:pPr>
       <w:r>
-        <w:t>Revisão do contrato de coleta de esgoto</w:t>
+        <w:t>Acesso a computadores</w:t>
       </w:r>
     </w:p>
     <w:p>
@@ -152,11 +1505,53 @@
         <w:pStyle w:val="PargrafodaLista"/>
         <w:numPr>
           <w:ilvl w:val="1"/>
-          <w:numId w:val="1"/>
+          <w:numId w:val="3"/>
         </w:numPr>
       </w:pPr>
       <w:r>
-        <w:t>Quantidade de coleta mensais.</w:t>
+        <w:t>Serão criados perfis de acesso (</w:t>
+      </w:r>
+      <w:r>
+        <w:t>usuário e senha</w:t>
+      </w:r>
+      <w:r>
+        <w:t xml:space="preserve">) para todos os </w:t>
+      </w:r>
+      <w:r>
+        <w:t>colaboradores da secretaria do Village.</w:t>
+      </w:r>
+    </w:p>
+    <w:p>
+      <w:pPr>
+        <w:pStyle w:val="PargrafodaLista"/>
+        <w:numPr>
+          <w:ilvl w:val="2"/>
+          <w:numId w:val="3"/>
+        </w:numPr>
+      </w:pPr>
+      <w:r>
+        <w:t xml:space="preserve">Objetivo </w:t>
+      </w:r>
+      <w:r>
+        <w:t xml:space="preserve">é </w:t>
+      </w:r>
+      <w:r>
+        <w:t>mapear o rastro / log, de documentos que utilizem ou alterem.</w:t>
+      </w:r>
+    </w:p>
+    <w:p>
+      <w:pPr>
+        <w:pStyle w:val="PargrafodaLista"/>
+        <w:numPr>
+          <w:ilvl w:val="0"/>
+          <w:numId w:val="3"/>
+        </w:numPr>
+      </w:pPr>
+      <w:r>
+        <w:t xml:space="preserve">Será definido o </w:t>
+      </w:r>
+      <w:r>
+        <w:t>procedimento de digitalização dos documentos fiscais</w:t>
       </w:r>
     </w:p>
     <w:p>
@@ -164,11 +1559,37 @@
         <w:pStyle w:val="PargrafodaLista"/>
         <w:numPr>
           <w:ilvl w:val="1"/>
-          <w:numId w:val="1"/>
+          <w:numId w:val="3"/>
         </w:numPr>
       </w:pPr>
       <w:r>
-        <w:t>Realização de coletas preventivas.</w:t>
+        <w:t>O documento fiscal deverá ser digitalizado juntamente com o documento comprobatório do respectivo pagamento.</w:t>
+      </w:r>
+    </w:p>
+    <w:p>
+      <w:pPr>
+        <w:pStyle w:val="PargrafodaLista"/>
+        <w:numPr>
+          <w:ilvl w:val="2"/>
+          <w:numId w:val="3"/>
+        </w:numPr>
+      </w:pPr>
+      <w:r>
+        <w:t xml:space="preserve">Os </w:t>
+      </w:r>
+      <w:r>
+        <w:t>recibos ou comprovantes de pagamentos</w:t>
+      </w:r>
+      <w:r>
+        <w:t xml:space="preserve"> deverão ter uma </w:t>
+      </w:r>
+      <w:proofErr w:type="spellStart"/>
+      <w:r>
+        <w:t>rúbica</w:t>
+      </w:r>
+      <w:proofErr w:type="spellEnd"/>
+      <w:r>
+        <w:t xml:space="preserve"> do síndico ou quem ele delegar, devendo estes ser obrigatoriamente do membro do conselho fiscal.</w:t>
       </w:r>
     </w:p>
     <w:p>
@@ -176,11 +1597,34 @@
         <w:pStyle w:val="PargrafodaLista"/>
         <w:numPr>
           <w:ilvl w:val="1"/>
-          <w:numId w:val="1"/>
+          <w:numId w:val="3"/>
         </w:numPr>
       </w:pPr>
       <w:r>
-        <w:t>Acompanhamento do serviço</w:t>
+        <w:t>Após a digitalização, esses dois documentos em PDF, deverão ser unidos em um único documento.</w:t>
+      </w:r>
+    </w:p>
+    <w:p>
+      <w:pPr>
+        <w:pStyle w:val="PargrafodaLista"/>
+        <w:numPr>
+          <w:ilvl w:val="2"/>
+          <w:numId w:val="3"/>
+        </w:numPr>
+      </w:pPr>
+      <w:r>
+        <w:t xml:space="preserve">Para unir documentos utilize o site: </w:t>
+      </w:r>
+      <w:hyperlink r:id="rId5" w:history="1">
+        <w:r>
+          <w:rPr>
+            <w:rStyle w:val="Hyperlink"/>
+          </w:rPr>
+          <w:t>https://combinepdf.com/pt/</w:t>
+        </w:r>
+      </w:hyperlink>
+      <w:r>
+        <w:t xml:space="preserve"> </w:t>
       </w:r>
     </w:p>
     <w:p>
@@ -188,17 +1632,55 @@
         <w:pStyle w:val="PargrafodaLista"/>
         <w:numPr>
           <w:ilvl w:val="1"/>
-          <w:numId w:val="1"/>
+          <w:numId w:val="3"/>
         </w:numPr>
       </w:pPr>
-      <w:proofErr w:type="spellStart"/>
-      <w:r>
-        <w:t>Check-list</w:t>
-      </w:r>
-      <w:proofErr w:type="spellEnd"/>
-      <w:r>
-        <w:t xml:space="preserve"> de atividades</w:t>
-      </w:r>
+      <w:r>
+        <w:t>Após a junção dos documentos, estes deverão ser inseridos na plataforma digital</w:t>
+      </w:r>
+      <w:r>
+        <w:t>, que será aberta ao público do Village.</w:t>
+      </w:r>
+    </w:p>
+    <w:p>
+      <w:pPr>
+        <w:pStyle w:val="PargrafodaLista"/>
+        <w:numPr>
+          <w:ilvl w:val="0"/>
+          <w:numId w:val="3"/>
+        </w:numPr>
+      </w:pPr>
+      <w:r>
+        <w:t xml:space="preserve">Será definido </w:t>
+      </w:r>
+      <w:bookmarkStart w:id="0" w:name="_GoBack"/>
+      <w:bookmarkEnd w:id="0"/>
+      <w:r>
+        <w:t>procedimento semanal de verificação do extrato da conta corrente do Village</w:t>
+      </w:r>
+    </w:p>
+    <w:p>
+      <w:pPr>
+        <w:pStyle w:val="PargrafodaLista"/>
+        <w:numPr>
+          <w:ilvl w:val="1"/>
+          <w:numId w:val="3"/>
+        </w:numPr>
+      </w:pPr>
+      <w:r>
+        <w:t>Deverá ser verificado toda segunda-feira o extrato bancário, validando as saídas da conta corrente com o respectivo documento fiscal, validando, inclusive, o documento.</w:t>
+      </w:r>
+    </w:p>
+    <w:p>
+      <w:pPr>
+        <w:pStyle w:val="PargrafodaLista"/>
+        <w:ind w:left="1440"/>
+      </w:pPr>
+    </w:p>
+    <w:p>
+      <w:pPr>
+        <w:ind w:left="1080"/>
+      </w:pPr>
     </w:p>
     <w:p/>
     <w:p>
@@ -261,6 +1743,7 @@
         </w:numPr>
       </w:pPr>
       <w:r>
+        <w:lastRenderedPageBreak/>
         <w:t>Descrição da manutenção</w:t>
       </w:r>
     </w:p>
@@ -516,27 +1999,7 @@
                 <w:color w:val="000000"/>
                 <w:lang w:eastAsia="pt-BR"/>
               </w:rPr>
-              <w:t xml:space="preserve"> </w:t>
-            </w:r>
-            <w:r>
-              <w:rPr>
-                <w:rFonts w:ascii="Calibri" w:eastAsia="Times New Roman" w:hAnsi="Calibri" w:cs="Calibri"/>
-                <w:b/>
-                <w:bCs/>
-                <w:color w:val="000000"/>
-                <w:lang w:eastAsia="pt-BR"/>
-              </w:rPr>
-              <w:t>Excedente</w:t>
-            </w:r>
-            <w:r>
-              <w:rPr>
-                <w:rFonts w:ascii="Calibri" w:eastAsia="Times New Roman" w:hAnsi="Calibri" w:cs="Calibri"/>
-                <w:b/>
-                <w:bCs/>
-                <w:color w:val="000000"/>
-                <w:lang w:eastAsia="pt-BR"/>
-              </w:rPr>
-              <w:t xml:space="preserve"> </w:t>
+              <w:t xml:space="preserve"> Excedente </w:t>
             </w:r>
           </w:p>
         </w:tc>
@@ -1241,17 +2704,7 @@
                 <w:color w:val="000000"/>
                 <w:lang w:eastAsia="pt-BR"/>
               </w:rPr>
-              <w:t xml:space="preserve">Limpeza higienização caixa </w:t>
-            </w:r>
-            <w:r>
-              <w:rPr>
-                <w:rFonts w:ascii="Calibri" w:eastAsia="Times New Roman" w:hAnsi="Calibri" w:cs="Calibri"/>
-                <w:b/>
-                <w:bCs/>
-                <w:color w:val="000000"/>
-                <w:lang w:eastAsia="pt-BR"/>
-              </w:rPr>
-              <w:t>d</w:t>
+              <w:t>Limpeza higienização caixa d</w:t>
             </w:r>
             <w:r>
               <w:rPr>
@@ -2019,7 +3472,6 @@
     </w:tbl>
     <w:p>
       <w:r>
-        <w:lastRenderedPageBreak/>
         <w:t>Dúvidas:</w:t>
       </w:r>
     </w:p>
@@ -2051,7 +3503,15 @@
     </w:p>
     <w:p>
       <w:r>
-        <w:t>Como é a dinâmica do serviço? Eles semanalmente comparecem no condomínio  ou somente quando são chamados?</w:t>
+        <w:t xml:space="preserve">Como é a dinâmica do serviço? Eles semanalmente comparecem no </w:t>
+      </w:r>
+      <w:proofErr w:type="gramStart"/>
+      <w:r>
+        <w:t>condomínio  ou</w:t>
+      </w:r>
+      <w:proofErr w:type="gramEnd"/>
+      <w:r>
+        <w:t xml:space="preserve"> somente quando são chamados?</w:t>
       </w:r>
     </w:p>
     <w:p>
@@ -2075,8 +3535,419 @@
 </file>
 
 <file path=word/numbering.xml><?xml version="1.0" encoding="utf-8"?>
-<w:numbering xmlns:wpc="http://schemas.microsoft.com/office/word/2010/wordprocessingCanvas" xmlns:cx="http://schemas.microsoft.com/office/drawing/2014/chartex" xmlns:cx1="http://schemas.microsoft.com/office/drawing/2015/9/8/chartex" xmlns:cx2="http://schemas.microsoft.com/office/drawing/2015/10/21/chartex" xmlns:cx3="http://schemas.microsoft.com/office/drawing/2016/5/9/chartex" xmlns:cx4="http://schemas.microsoft.com/office/drawing/2016/5/10/chartex" xmlns:cx5="http://schemas.microsoft.com/office/drawing/2016/5/11/chartex" xmlns:cx6="http://schemas.microsoft.com/office/drawing/2016/5/12/chartex" xmlns:cx7="http://schemas.microsoft.com/office/drawing/2016/5/13/chartex" xmlns:cx8="http://schemas.microsoft.com/office/drawing/2016/5/14/chartex" xmlns:mc="http://schemas.openxmlformats.org/markup-compatibility/2006" xmlns:aink="http://schemas.microsoft.com/office/drawing/2016/ink" xmlns:am3d="http://schemas.microsoft.com/office/drawing/2017/model3d" xmlns:o="urn:schemas-microsoft-com:office:office" xmlns:r="http://schemas.openxmlformats.org/officeDocument/2006/relationships" xmlns:m="http://schemas.openxmlformats.org/officeDocument/2006/math" xmlns:v="urn:schemas-microsoft-com:vml" xmlns:wp14="http://schemas.microsoft.com/office/word/2010/wordprocessingDrawing" xmlns:wp="http://schemas.openxmlformats.org/drawingml/2006/wordprocessingDrawing" xmlns:w10="urn:schemas-microsoft-com:office:word" xmlns:w="http://schemas.openxmlformats.org/wordprocessingml/2006/main" xmlns:w14="http://schemas.microsoft.com/office/word/2010/wordml" xmlns:w15="http://schemas.microsoft.com/office/word/2012/wordml" xmlns:w16cex="http://schemas.microsoft.com/office/word/2018/wordml/cex" xmlns:w16cid="http://schemas.microsoft.com/office/word/2016/wordml/cid" xmlns:w16="http://schemas.microsoft.com/office/word/2018/wordml" xmlns:w16se="http://schemas.microsoft.com/office/word/2015/wordml/symex" xmlns:wpg="http://schemas.microsoft.com/office/word/2010/wordprocessingGroup" xmlns:wpi="http://schemas.microsoft.com/office/word/2010/wordprocessingInk" xmlns:wne="http://schemas.microsoft.com/office/word/2006/wordml" xmlns:wps="http://schemas.microsoft.com/office/word/2010/wordprocessingShape" mc:Ignorable="w14 w15 w16se w16cid w16 w16cex wp14">
+<w:numbering xmlns:wpc="http://schemas.microsoft.com/office/word/2010/wordprocessingCanvas" xmlns:cx="http://schemas.microsoft.com/office/drawing/2014/chartex" xmlns:cx1="http://schemas.microsoft.com/office/drawing/2015/9/8/chartex" xmlns:mc="http://schemas.openxmlformats.org/markup-compatibility/2006" xmlns:o="urn:schemas-microsoft-com:office:office" xmlns:r="http://schemas.openxmlformats.org/officeDocument/2006/relationships" xmlns:m="http://schemas.openxmlformats.org/officeDocument/2006/math" xmlns:v="urn:schemas-microsoft-com:vml" xmlns:wp14="http://schemas.microsoft.com/office/word/2010/wordprocessingDrawing" xmlns:wp="http://schemas.openxmlformats.org/drawingml/2006/wordprocessingDrawing" xmlns:w10="urn:schemas-microsoft-com:office:word" xmlns:w="http://schemas.openxmlformats.org/wordprocessingml/2006/main" xmlns:w14="http://schemas.microsoft.com/office/word/2010/wordml" xmlns:w15="http://schemas.microsoft.com/office/word/2012/wordml" xmlns:w16se="http://schemas.microsoft.com/office/word/2015/wordml/symex" xmlns:wpg="http://schemas.microsoft.com/office/word/2010/wordprocessingGroup" xmlns:wpi="http://schemas.microsoft.com/office/word/2010/wordprocessingInk" xmlns:wne="http://schemas.microsoft.com/office/word/2006/wordml" xmlns:wps="http://schemas.microsoft.com/office/word/2010/wordprocessingShape" mc:Ignorable="w14 w15 w16se wp14">
   <w:abstractNum w:abstractNumId="0" w15:restartNumberingAfterBreak="0">
+    <w:nsid w:val="09250333"/>
+    <w:multiLevelType w:val="multilevel"/>
+    <w:tmpl w:val="BD0646F4"/>
+    <w:lvl w:ilvl="0">
+      <w:start w:val="1"/>
+      <w:numFmt w:val="bullet"/>
+      <w:lvlText w:val=""/>
+      <w:lvlJc w:val="left"/>
+      <w:pPr>
+        <w:tabs>
+          <w:tab w:val="num" w:pos="720"/>
+        </w:tabs>
+        <w:ind w:left="720" w:hanging="360"/>
+      </w:pPr>
+      <w:rPr>
+        <w:rFonts w:ascii="Symbol" w:hAnsi="Symbol" w:hint="default"/>
+        <w:sz w:val="20"/>
+      </w:rPr>
+    </w:lvl>
+    <w:lvl w:ilvl="1" w:tentative="1">
+      <w:start w:val="1"/>
+      <w:numFmt w:val="bullet"/>
+      <w:lvlText w:val="o"/>
+      <w:lvlJc w:val="left"/>
+      <w:pPr>
+        <w:tabs>
+          <w:tab w:val="num" w:pos="1440"/>
+        </w:tabs>
+        <w:ind w:left="1440" w:hanging="360"/>
+      </w:pPr>
+      <w:rPr>
+        <w:rFonts w:ascii="Courier New" w:hAnsi="Courier New" w:hint="default"/>
+        <w:sz w:val="20"/>
+      </w:rPr>
+    </w:lvl>
+    <w:lvl w:ilvl="2" w:tentative="1">
+      <w:start w:val="1"/>
+      <w:numFmt w:val="bullet"/>
+      <w:lvlText w:val=""/>
+      <w:lvlJc w:val="left"/>
+      <w:pPr>
+        <w:tabs>
+          <w:tab w:val="num" w:pos="2160"/>
+        </w:tabs>
+        <w:ind w:left="2160" w:hanging="360"/>
+      </w:pPr>
+      <w:rPr>
+        <w:rFonts w:ascii="Wingdings" w:hAnsi="Wingdings" w:hint="default"/>
+        <w:sz w:val="20"/>
+      </w:rPr>
+    </w:lvl>
+    <w:lvl w:ilvl="3" w:tentative="1">
+      <w:start w:val="1"/>
+      <w:numFmt w:val="bullet"/>
+      <w:lvlText w:val=""/>
+      <w:lvlJc w:val="left"/>
+      <w:pPr>
+        <w:tabs>
+          <w:tab w:val="num" w:pos="2880"/>
+        </w:tabs>
+        <w:ind w:left="2880" w:hanging="360"/>
+      </w:pPr>
+      <w:rPr>
+        <w:rFonts w:ascii="Wingdings" w:hAnsi="Wingdings" w:hint="default"/>
+        <w:sz w:val="20"/>
+      </w:rPr>
+    </w:lvl>
+    <w:lvl w:ilvl="4" w:tentative="1">
+      <w:start w:val="1"/>
+      <w:numFmt w:val="bullet"/>
+      <w:lvlText w:val=""/>
+      <w:lvlJc w:val="left"/>
+      <w:pPr>
+        <w:tabs>
+          <w:tab w:val="num" w:pos="3600"/>
+        </w:tabs>
+        <w:ind w:left="3600" w:hanging="360"/>
+      </w:pPr>
+      <w:rPr>
+        <w:rFonts w:ascii="Wingdings" w:hAnsi="Wingdings" w:hint="default"/>
+        <w:sz w:val="20"/>
+      </w:rPr>
+    </w:lvl>
+    <w:lvl w:ilvl="5" w:tentative="1">
+      <w:start w:val="1"/>
+      <w:numFmt w:val="bullet"/>
+      <w:lvlText w:val=""/>
+      <w:lvlJc w:val="left"/>
+      <w:pPr>
+        <w:tabs>
+          <w:tab w:val="num" w:pos="4320"/>
+        </w:tabs>
+        <w:ind w:left="4320" w:hanging="360"/>
+      </w:pPr>
+      <w:rPr>
+        <w:rFonts w:ascii="Wingdings" w:hAnsi="Wingdings" w:hint="default"/>
+        <w:sz w:val="20"/>
+      </w:rPr>
+    </w:lvl>
+    <w:lvl w:ilvl="6" w:tentative="1">
+      <w:start w:val="1"/>
+      <w:numFmt w:val="bullet"/>
+      <w:lvlText w:val=""/>
+      <w:lvlJc w:val="left"/>
+      <w:pPr>
+        <w:tabs>
+          <w:tab w:val="num" w:pos="5040"/>
+        </w:tabs>
+        <w:ind w:left="5040" w:hanging="360"/>
+      </w:pPr>
+      <w:rPr>
+        <w:rFonts w:ascii="Wingdings" w:hAnsi="Wingdings" w:hint="default"/>
+        <w:sz w:val="20"/>
+      </w:rPr>
+    </w:lvl>
+    <w:lvl w:ilvl="7" w:tentative="1">
+      <w:start w:val="1"/>
+      <w:numFmt w:val="bullet"/>
+      <w:lvlText w:val=""/>
+      <w:lvlJc w:val="left"/>
+      <w:pPr>
+        <w:tabs>
+          <w:tab w:val="num" w:pos="5760"/>
+        </w:tabs>
+        <w:ind w:left="5760" w:hanging="360"/>
+      </w:pPr>
+      <w:rPr>
+        <w:rFonts w:ascii="Wingdings" w:hAnsi="Wingdings" w:hint="default"/>
+        <w:sz w:val="20"/>
+      </w:rPr>
+    </w:lvl>
+    <w:lvl w:ilvl="8" w:tentative="1">
+      <w:start w:val="1"/>
+      <w:numFmt w:val="bullet"/>
+      <w:lvlText w:val=""/>
+      <w:lvlJc w:val="left"/>
+      <w:pPr>
+        <w:tabs>
+          <w:tab w:val="num" w:pos="6480"/>
+        </w:tabs>
+        <w:ind w:left="6480" w:hanging="360"/>
+      </w:pPr>
+      <w:rPr>
+        <w:rFonts w:ascii="Wingdings" w:hAnsi="Wingdings" w:hint="default"/>
+        <w:sz w:val="20"/>
+      </w:rPr>
+    </w:lvl>
+  </w:abstractNum>
+  <w:abstractNum w:abstractNumId="1" w15:restartNumberingAfterBreak="0">
+    <w:nsid w:val="1A0607D7"/>
+    <w:multiLevelType w:val="multilevel"/>
+    <w:tmpl w:val="F02ECEBC"/>
+    <w:lvl w:ilvl="0">
+      <w:start w:val="1"/>
+      <w:numFmt w:val="bullet"/>
+      <w:lvlText w:val=""/>
+      <w:lvlJc w:val="left"/>
+      <w:pPr>
+        <w:tabs>
+          <w:tab w:val="num" w:pos="720"/>
+        </w:tabs>
+        <w:ind w:left="720" w:hanging="360"/>
+      </w:pPr>
+      <w:rPr>
+        <w:rFonts w:ascii="Symbol" w:hAnsi="Symbol" w:hint="default"/>
+        <w:sz w:val="20"/>
+      </w:rPr>
+    </w:lvl>
+    <w:lvl w:ilvl="1" w:tentative="1">
+      <w:start w:val="1"/>
+      <w:numFmt w:val="bullet"/>
+      <w:lvlText w:val="o"/>
+      <w:lvlJc w:val="left"/>
+      <w:pPr>
+        <w:tabs>
+          <w:tab w:val="num" w:pos="1440"/>
+        </w:tabs>
+        <w:ind w:left="1440" w:hanging="360"/>
+      </w:pPr>
+      <w:rPr>
+        <w:rFonts w:ascii="Courier New" w:hAnsi="Courier New" w:hint="default"/>
+        <w:sz w:val="20"/>
+      </w:rPr>
+    </w:lvl>
+    <w:lvl w:ilvl="2" w:tentative="1">
+      <w:start w:val="1"/>
+      <w:numFmt w:val="bullet"/>
+      <w:lvlText w:val=""/>
+      <w:lvlJc w:val="left"/>
+      <w:pPr>
+        <w:tabs>
+          <w:tab w:val="num" w:pos="2160"/>
+        </w:tabs>
+        <w:ind w:left="2160" w:hanging="360"/>
+      </w:pPr>
+      <w:rPr>
+        <w:rFonts w:ascii="Wingdings" w:hAnsi="Wingdings" w:hint="default"/>
+        <w:sz w:val="20"/>
+      </w:rPr>
+    </w:lvl>
+    <w:lvl w:ilvl="3" w:tentative="1">
+      <w:start w:val="1"/>
+      <w:numFmt w:val="bullet"/>
+      <w:lvlText w:val=""/>
+      <w:lvlJc w:val="left"/>
+      <w:pPr>
+        <w:tabs>
+          <w:tab w:val="num" w:pos="2880"/>
+        </w:tabs>
+        <w:ind w:left="2880" w:hanging="360"/>
+      </w:pPr>
+      <w:rPr>
+        <w:rFonts w:ascii="Wingdings" w:hAnsi="Wingdings" w:hint="default"/>
+        <w:sz w:val="20"/>
+      </w:rPr>
+    </w:lvl>
+    <w:lvl w:ilvl="4" w:tentative="1">
+      <w:start w:val="1"/>
+      <w:numFmt w:val="bullet"/>
+      <w:lvlText w:val=""/>
+      <w:lvlJc w:val="left"/>
+      <w:pPr>
+        <w:tabs>
+          <w:tab w:val="num" w:pos="3600"/>
+        </w:tabs>
+        <w:ind w:left="3600" w:hanging="360"/>
+      </w:pPr>
+      <w:rPr>
+        <w:rFonts w:ascii="Wingdings" w:hAnsi="Wingdings" w:hint="default"/>
+        <w:sz w:val="20"/>
+      </w:rPr>
+    </w:lvl>
+    <w:lvl w:ilvl="5" w:tentative="1">
+      <w:start w:val="1"/>
+      <w:numFmt w:val="bullet"/>
+      <w:lvlText w:val=""/>
+      <w:lvlJc w:val="left"/>
+      <w:pPr>
+        <w:tabs>
+          <w:tab w:val="num" w:pos="4320"/>
+        </w:tabs>
+        <w:ind w:left="4320" w:hanging="360"/>
+      </w:pPr>
+      <w:rPr>
+        <w:rFonts w:ascii="Wingdings" w:hAnsi="Wingdings" w:hint="default"/>
+        <w:sz w:val="20"/>
+      </w:rPr>
+    </w:lvl>
+    <w:lvl w:ilvl="6" w:tentative="1">
+      <w:start w:val="1"/>
+      <w:numFmt w:val="bullet"/>
+      <w:lvlText w:val=""/>
+      <w:lvlJc w:val="left"/>
+      <w:pPr>
+        <w:tabs>
+          <w:tab w:val="num" w:pos="5040"/>
+        </w:tabs>
+        <w:ind w:left="5040" w:hanging="360"/>
+      </w:pPr>
+      <w:rPr>
+        <w:rFonts w:ascii="Wingdings" w:hAnsi="Wingdings" w:hint="default"/>
+        <w:sz w:val="20"/>
+      </w:rPr>
+    </w:lvl>
+    <w:lvl w:ilvl="7" w:tentative="1">
+      <w:start w:val="1"/>
+      <w:numFmt w:val="bullet"/>
+      <w:lvlText w:val=""/>
+      <w:lvlJc w:val="left"/>
+      <w:pPr>
+        <w:tabs>
+          <w:tab w:val="num" w:pos="5760"/>
+        </w:tabs>
+        <w:ind w:left="5760" w:hanging="360"/>
+      </w:pPr>
+      <w:rPr>
+        <w:rFonts w:ascii="Wingdings" w:hAnsi="Wingdings" w:hint="default"/>
+        <w:sz w:val="20"/>
+      </w:rPr>
+    </w:lvl>
+    <w:lvl w:ilvl="8" w:tentative="1">
+      <w:start w:val="1"/>
+      <w:numFmt w:val="bullet"/>
+      <w:lvlText w:val=""/>
+      <w:lvlJc w:val="left"/>
+      <w:pPr>
+        <w:tabs>
+          <w:tab w:val="num" w:pos="6480"/>
+        </w:tabs>
+        <w:ind w:left="6480" w:hanging="360"/>
+      </w:pPr>
+      <w:rPr>
+        <w:rFonts w:ascii="Wingdings" w:hAnsi="Wingdings" w:hint="default"/>
+        <w:sz w:val="20"/>
+      </w:rPr>
+    </w:lvl>
+  </w:abstractNum>
+  <w:abstractNum w:abstractNumId="2" w15:restartNumberingAfterBreak="0">
+    <w:nsid w:val="1CD122D2"/>
+    <w:multiLevelType w:val="multilevel"/>
+    <w:tmpl w:val="338E3320"/>
+    <w:lvl w:ilvl="0">
+      <w:start w:val="1"/>
+      <w:numFmt w:val="decimal"/>
+      <w:lvlText w:val="%1."/>
+      <w:lvlJc w:val="left"/>
+      <w:pPr>
+        <w:tabs>
+          <w:tab w:val="num" w:pos="720"/>
+        </w:tabs>
+        <w:ind w:left="720" w:hanging="360"/>
+      </w:pPr>
+    </w:lvl>
+    <w:lvl w:ilvl="1" w:tentative="1">
+      <w:start w:val="1"/>
+      <w:numFmt w:val="decimal"/>
+      <w:lvlText w:val="%2."/>
+      <w:lvlJc w:val="left"/>
+      <w:pPr>
+        <w:tabs>
+          <w:tab w:val="num" w:pos="1440"/>
+        </w:tabs>
+        <w:ind w:left="1440" w:hanging="360"/>
+      </w:pPr>
+    </w:lvl>
+    <w:lvl w:ilvl="2" w:tentative="1">
+      <w:start w:val="1"/>
+      <w:numFmt w:val="decimal"/>
+      <w:lvlText w:val="%3."/>
+      <w:lvlJc w:val="left"/>
+      <w:pPr>
+        <w:tabs>
+          <w:tab w:val="num" w:pos="2160"/>
+        </w:tabs>
+        <w:ind w:left="2160" w:hanging="360"/>
+      </w:pPr>
+    </w:lvl>
+    <w:lvl w:ilvl="3" w:tentative="1">
+      <w:start w:val="1"/>
+      <w:numFmt w:val="decimal"/>
+      <w:lvlText w:val="%4."/>
+      <w:lvlJc w:val="left"/>
+      <w:pPr>
+        <w:tabs>
+          <w:tab w:val="num" w:pos="2880"/>
+        </w:tabs>
+        <w:ind w:left="2880" w:hanging="360"/>
+      </w:pPr>
+    </w:lvl>
+    <w:lvl w:ilvl="4" w:tentative="1">
+      <w:start w:val="1"/>
+      <w:numFmt w:val="decimal"/>
+      <w:lvlText w:val="%5."/>
+      <w:lvlJc w:val="left"/>
+      <w:pPr>
+        <w:tabs>
+          <w:tab w:val="num" w:pos="3600"/>
+        </w:tabs>
+        <w:ind w:left="3600" w:hanging="360"/>
+      </w:pPr>
+    </w:lvl>
+    <w:lvl w:ilvl="5" w:tentative="1">
+      <w:start w:val="1"/>
+      <w:numFmt w:val="decimal"/>
+      <w:lvlText w:val="%6."/>
+      <w:lvlJc w:val="left"/>
+      <w:pPr>
+        <w:tabs>
+          <w:tab w:val="num" w:pos="4320"/>
+        </w:tabs>
+        <w:ind w:left="4320" w:hanging="360"/>
+      </w:pPr>
+    </w:lvl>
+    <w:lvl w:ilvl="6" w:tentative="1">
+      <w:start w:val="1"/>
+      <w:numFmt w:val="decimal"/>
+      <w:lvlText w:val="%7."/>
+      <w:lvlJc w:val="left"/>
+      <w:pPr>
+        <w:tabs>
+          <w:tab w:val="num" w:pos="5040"/>
+        </w:tabs>
+        <w:ind w:left="5040" w:hanging="360"/>
+      </w:pPr>
+    </w:lvl>
+    <w:lvl w:ilvl="7" w:tentative="1">
+      <w:start w:val="1"/>
+      <w:numFmt w:val="decimal"/>
+      <w:lvlText w:val="%8."/>
+      <w:lvlJc w:val="left"/>
+      <w:pPr>
+        <w:tabs>
+          <w:tab w:val="num" w:pos="5760"/>
+        </w:tabs>
+        <w:ind w:left="5760" w:hanging="360"/>
+      </w:pPr>
+    </w:lvl>
+    <w:lvl w:ilvl="8" w:tentative="1">
+      <w:start w:val="1"/>
+      <w:numFmt w:val="decimal"/>
+      <w:lvlText w:val="%9."/>
+      <w:lvlJc w:val="left"/>
+      <w:pPr>
+        <w:tabs>
+          <w:tab w:val="num" w:pos="6480"/>
+        </w:tabs>
+        <w:ind w:left="6480" w:hanging="360"/>
+      </w:pPr>
+    </w:lvl>
+  </w:abstractNum>
+  <w:abstractNum w:abstractNumId="3" w15:restartNumberingAfterBreak="0">
     <w:nsid w:val="290C7B13"/>
     <w:multiLevelType w:val="hybridMultilevel"/>
     <w:tmpl w:val="F9723238"/>
@@ -2165,7 +4036,1079 @@
       </w:pPr>
     </w:lvl>
   </w:abstractNum>
-  <w:abstractNum w:abstractNumId="1" w15:restartNumberingAfterBreak="0">
+  <w:abstractNum w:abstractNumId="4" w15:restartNumberingAfterBreak="0">
+    <w:nsid w:val="2DB648FE"/>
+    <w:multiLevelType w:val="multilevel"/>
+    <w:tmpl w:val="16D8DA6C"/>
+    <w:lvl w:ilvl="0">
+      <w:start w:val="1"/>
+      <w:numFmt w:val="bullet"/>
+      <w:lvlText w:val=""/>
+      <w:lvlJc w:val="left"/>
+      <w:pPr>
+        <w:tabs>
+          <w:tab w:val="num" w:pos="720"/>
+        </w:tabs>
+        <w:ind w:left="720" w:hanging="360"/>
+      </w:pPr>
+      <w:rPr>
+        <w:rFonts w:ascii="Symbol" w:hAnsi="Symbol" w:hint="default"/>
+        <w:sz w:val="20"/>
+      </w:rPr>
+    </w:lvl>
+    <w:lvl w:ilvl="1">
+      <w:start w:val="1"/>
+      <w:numFmt w:val="bullet"/>
+      <w:lvlText w:val="o"/>
+      <w:lvlJc w:val="left"/>
+      <w:pPr>
+        <w:tabs>
+          <w:tab w:val="num" w:pos="1440"/>
+        </w:tabs>
+        <w:ind w:left="1440" w:hanging="360"/>
+      </w:pPr>
+      <w:rPr>
+        <w:rFonts w:ascii="Courier New" w:hAnsi="Courier New" w:hint="default"/>
+        <w:sz w:val="20"/>
+      </w:rPr>
+    </w:lvl>
+    <w:lvl w:ilvl="2" w:tentative="1">
+      <w:start w:val="1"/>
+      <w:numFmt w:val="bullet"/>
+      <w:lvlText w:val=""/>
+      <w:lvlJc w:val="left"/>
+      <w:pPr>
+        <w:tabs>
+          <w:tab w:val="num" w:pos="2160"/>
+        </w:tabs>
+        <w:ind w:left="2160" w:hanging="360"/>
+      </w:pPr>
+      <w:rPr>
+        <w:rFonts w:ascii="Wingdings" w:hAnsi="Wingdings" w:hint="default"/>
+        <w:sz w:val="20"/>
+      </w:rPr>
+    </w:lvl>
+    <w:lvl w:ilvl="3" w:tentative="1">
+      <w:start w:val="1"/>
+      <w:numFmt w:val="bullet"/>
+      <w:lvlText w:val=""/>
+      <w:lvlJc w:val="left"/>
+      <w:pPr>
+        <w:tabs>
+          <w:tab w:val="num" w:pos="2880"/>
+        </w:tabs>
+        <w:ind w:left="2880" w:hanging="360"/>
+      </w:pPr>
+      <w:rPr>
+        <w:rFonts w:ascii="Wingdings" w:hAnsi="Wingdings" w:hint="default"/>
+        <w:sz w:val="20"/>
+      </w:rPr>
+    </w:lvl>
+    <w:lvl w:ilvl="4" w:tentative="1">
+      <w:start w:val="1"/>
+      <w:numFmt w:val="bullet"/>
+      <w:lvlText w:val=""/>
+      <w:lvlJc w:val="left"/>
+      <w:pPr>
+        <w:tabs>
+          <w:tab w:val="num" w:pos="3600"/>
+        </w:tabs>
+        <w:ind w:left="3600" w:hanging="360"/>
+      </w:pPr>
+      <w:rPr>
+        <w:rFonts w:ascii="Wingdings" w:hAnsi="Wingdings" w:hint="default"/>
+        <w:sz w:val="20"/>
+      </w:rPr>
+    </w:lvl>
+    <w:lvl w:ilvl="5" w:tentative="1">
+      <w:start w:val="1"/>
+      <w:numFmt w:val="bullet"/>
+      <w:lvlText w:val=""/>
+      <w:lvlJc w:val="left"/>
+      <w:pPr>
+        <w:tabs>
+          <w:tab w:val="num" w:pos="4320"/>
+        </w:tabs>
+        <w:ind w:left="4320" w:hanging="360"/>
+      </w:pPr>
+      <w:rPr>
+        <w:rFonts w:ascii="Wingdings" w:hAnsi="Wingdings" w:hint="default"/>
+        <w:sz w:val="20"/>
+      </w:rPr>
+    </w:lvl>
+    <w:lvl w:ilvl="6" w:tentative="1">
+      <w:start w:val="1"/>
+      <w:numFmt w:val="bullet"/>
+      <w:lvlText w:val=""/>
+      <w:lvlJc w:val="left"/>
+      <w:pPr>
+        <w:tabs>
+          <w:tab w:val="num" w:pos="5040"/>
+        </w:tabs>
+        <w:ind w:left="5040" w:hanging="360"/>
+      </w:pPr>
+      <w:rPr>
+        <w:rFonts w:ascii="Wingdings" w:hAnsi="Wingdings" w:hint="default"/>
+        <w:sz w:val="20"/>
+      </w:rPr>
+    </w:lvl>
+    <w:lvl w:ilvl="7" w:tentative="1">
+      <w:start w:val="1"/>
+      <w:numFmt w:val="bullet"/>
+      <w:lvlText w:val=""/>
+      <w:lvlJc w:val="left"/>
+      <w:pPr>
+        <w:tabs>
+          <w:tab w:val="num" w:pos="5760"/>
+        </w:tabs>
+        <w:ind w:left="5760" w:hanging="360"/>
+      </w:pPr>
+      <w:rPr>
+        <w:rFonts w:ascii="Wingdings" w:hAnsi="Wingdings" w:hint="default"/>
+        <w:sz w:val="20"/>
+      </w:rPr>
+    </w:lvl>
+    <w:lvl w:ilvl="8" w:tentative="1">
+      <w:start w:val="1"/>
+      <w:numFmt w:val="bullet"/>
+      <w:lvlText w:val=""/>
+      <w:lvlJc w:val="left"/>
+      <w:pPr>
+        <w:tabs>
+          <w:tab w:val="num" w:pos="6480"/>
+        </w:tabs>
+        <w:ind w:left="6480" w:hanging="360"/>
+      </w:pPr>
+      <w:rPr>
+        <w:rFonts w:ascii="Wingdings" w:hAnsi="Wingdings" w:hint="default"/>
+        <w:sz w:val="20"/>
+      </w:rPr>
+    </w:lvl>
+  </w:abstractNum>
+  <w:abstractNum w:abstractNumId="5" w15:restartNumberingAfterBreak="0">
+    <w:nsid w:val="48F40A90"/>
+    <w:multiLevelType w:val="multilevel"/>
+    <w:tmpl w:val="DC543FB2"/>
+    <w:lvl w:ilvl="0">
+      <w:start w:val="1"/>
+      <w:numFmt w:val="bullet"/>
+      <w:lvlText w:val=""/>
+      <w:lvlJc w:val="left"/>
+      <w:pPr>
+        <w:tabs>
+          <w:tab w:val="num" w:pos="720"/>
+        </w:tabs>
+        <w:ind w:left="720" w:hanging="360"/>
+      </w:pPr>
+      <w:rPr>
+        <w:rFonts w:ascii="Symbol" w:hAnsi="Symbol" w:hint="default"/>
+        <w:sz w:val="20"/>
+      </w:rPr>
+    </w:lvl>
+    <w:lvl w:ilvl="1" w:tentative="1">
+      <w:start w:val="1"/>
+      <w:numFmt w:val="bullet"/>
+      <w:lvlText w:val="o"/>
+      <w:lvlJc w:val="left"/>
+      <w:pPr>
+        <w:tabs>
+          <w:tab w:val="num" w:pos="1440"/>
+        </w:tabs>
+        <w:ind w:left="1440" w:hanging="360"/>
+      </w:pPr>
+      <w:rPr>
+        <w:rFonts w:ascii="Courier New" w:hAnsi="Courier New" w:hint="default"/>
+        <w:sz w:val="20"/>
+      </w:rPr>
+    </w:lvl>
+    <w:lvl w:ilvl="2" w:tentative="1">
+      <w:start w:val="1"/>
+      <w:numFmt w:val="bullet"/>
+      <w:lvlText w:val=""/>
+      <w:lvlJc w:val="left"/>
+      <w:pPr>
+        <w:tabs>
+          <w:tab w:val="num" w:pos="2160"/>
+        </w:tabs>
+        <w:ind w:left="2160" w:hanging="360"/>
+      </w:pPr>
+      <w:rPr>
+        <w:rFonts w:ascii="Wingdings" w:hAnsi="Wingdings" w:hint="default"/>
+        <w:sz w:val="20"/>
+      </w:rPr>
+    </w:lvl>
+    <w:lvl w:ilvl="3" w:tentative="1">
+      <w:start w:val="1"/>
+      <w:numFmt w:val="bullet"/>
+      <w:lvlText w:val=""/>
+      <w:lvlJc w:val="left"/>
+      <w:pPr>
+        <w:tabs>
+          <w:tab w:val="num" w:pos="2880"/>
+        </w:tabs>
+        <w:ind w:left="2880" w:hanging="360"/>
+      </w:pPr>
+      <w:rPr>
+        <w:rFonts w:ascii="Wingdings" w:hAnsi="Wingdings" w:hint="default"/>
+        <w:sz w:val="20"/>
+      </w:rPr>
+    </w:lvl>
+    <w:lvl w:ilvl="4" w:tentative="1">
+      <w:start w:val="1"/>
+      <w:numFmt w:val="bullet"/>
+      <w:lvlText w:val=""/>
+      <w:lvlJc w:val="left"/>
+      <w:pPr>
+        <w:tabs>
+          <w:tab w:val="num" w:pos="3600"/>
+        </w:tabs>
+        <w:ind w:left="3600" w:hanging="360"/>
+      </w:pPr>
+      <w:rPr>
+        <w:rFonts w:ascii="Wingdings" w:hAnsi="Wingdings" w:hint="default"/>
+        <w:sz w:val="20"/>
+      </w:rPr>
+    </w:lvl>
+    <w:lvl w:ilvl="5" w:tentative="1">
+      <w:start w:val="1"/>
+      <w:numFmt w:val="bullet"/>
+      <w:lvlText w:val=""/>
+      <w:lvlJc w:val="left"/>
+      <w:pPr>
+        <w:tabs>
+          <w:tab w:val="num" w:pos="4320"/>
+        </w:tabs>
+        <w:ind w:left="4320" w:hanging="360"/>
+      </w:pPr>
+      <w:rPr>
+        <w:rFonts w:ascii="Wingdings" w:hAnsi="Wingdings" w:hint="default"/>
+        <w:sz w:val="20"/>
+      </w:rPr>
+    </w:lvl>
+    <w:lvl w:ilvl="6" w:tentative="1">
+      <w:start w:val="1"/>
+      <w:numFmt w:val="bullet"/>
+      <w:lvlText w:val=""/>
+      <w:lvlJc w:val="left"/>
+      <w:pPr>
+        <w:tabs>
+          <w:tab w:val="num" w:pos="5040"/>
+        </w:tabs>
+        <w:ind w:left="5040" w:hanging="360"/>
+      </w:pPr>
+      <w:rPr>
+        <w:rFonts w:ascii="Wingdings" w:hAnsi="Wingdings" w:hint="default"/>
+        <w:sz w:val="20"/>
+      </w:rPr>
+    </w:lvl>
+    <w:lvl w:ilvl="7" w:tentative="1">
+      <w:start w:val="1"/>
+      <w:numFmt w:val="bullet"/>
+      <w:lvlText w:val=""/>
+      <w:lvlJc w:val="left"/>
+      <w:pPr>
+        <w:tabs>
+          <w:tab w:val="num" w:pos="5760"/>
+        </w:tabs>
+        <w:ind w:left="5760" w:hanging="360"/>
+      </w:pPr>
+      <w:rPr>
+        <w:rFonts w:ascii="Wingdings" w:hAnsi="Wingdings" w:hint="default"/>
+        <w:sz w:val="20"/>
+      </w:rPr>
+    </w:lvl>
+    <w:lvl w:ilvl="8" w:tentative="1">
+      <w:start w:val="1"/>
+      <w:numFmt w:val="bullet"/>
+      <w:lvlText w:val=""/>
+      <w:lvlJc w:val="left"/>
+      <w:pPr>
+        <w:tabs>
+          <w:tab w:val="num" w:pos="6480"/>
+        </w:tabs>
+        <w:ind w:left="6480" w:hanging="360"/>
+      </w:pPr>
+      <w:rPr>
+        <w:rFonts w:ascii="Wingdings" w:hAnsi="Wingdings" w:hint="default"/>
+        <w:sz w:val="20"/>
+      </w:rPr>
+    </w:lvl>
+  </w:abstractNum>
+  <w:abstractNum w:abstractNumId="6" w15:restartNumberingAfterBreak="0">
+    <w:nsid w:val="496974BC"/>
+    <w:multiLevelType w:val="multilevel"/>
+    <w:tmpl w:val="5CA6DA62"/>
+    <w:lvl w:ilvl="0">
+      <w:start w:val="1"/>
+      <w:numFmt w:val="bullet"/>
+      <w:lvlText w:val=""/>
+      <w:lvlJc w:val="left"/>
+      <w:pPr>
+        <w:tabs>
+          <w:tab w:val="num" w:pos="720"/>
+        </w:tabs>
+        <w:ind w:left="720" w:hanging="360"/>
+      </w:pPr>
+      <w:rPr>
+        <w:rFonts w:ascii="Symbol" w:hAnsi="Symbol" w:hint="default"/>
+        <w:sz w:val="20"/>
+      </w:rPr>
+    </w:lvl>
+    <w:lvl w:ilvl="1">
+      <w:start w:val="1"/>
+      <w:numFmt w:val="bullet"/>
+      <w:lvlText w:val="o"/>
+      <w:lvlJc w:val="left"/>
+      <w:pPr>
+        <w:tabs>
+          <w:tab w:val="num" w:pos="1440"/>
+        </w:tabs>
+        <w:ind w:left="1440" w:hanging="360"/>
+      </w:pPr>
+      <w:rPr>
+        <w:rFonts w:ascii="Courier New" w:hAnsi="Courier New" w:hint="default"/>
+        <w:sz w:val="20"/>
+      </w:rPr>
+    </w:lvl>
+    <w:lvl w:ilvl="2" w:tentative="1">
+      <w:start w:val="1"/>
+      <w:numFmt w:val="bullet"/>
+      <w:lvlText w:val=""/>
+      <w:lvlJc w:val="left"/>
+      <w:pPr>
+        <w:tabs>
+          <w:tab w:val="num" w:pos="2160"/>
+        </w:tabs>
+        <w:ind w:left="2160" w:hanging="360"/>
+      </w:pPr>
+      <w:rPr>
+        <w:rFonts w:ascii="Wingdings" w:hAnsi="Wingdings" w:hint="default"/>
+        <w:sz w:val="20"/>
+      </w:rPr>
+    </w:lvl>
+    <w:lvl w:ilvl="3" w:tentative="1">
+      <w:start w:val="1"/>
+      <w:numFmt w:val="bullet"/>
+      <w:lvlText w:val=""/>
+      <w:lvlJc w:val="left"/>
+      <w:pPr>
+        <w:tabs>
+          <w:tab w:val="num" w:pos="2880"/>
+        </w:tabs>
+        <w:ind w:left="2880" w:hanging="360"/>
+      </w:pPr>
+      <w:rPr>
+        <w:rFonts w:ascii="Wingdings" w:hAnsi="Wingdings" w:hint="default"/>
+        <w:sz w:val="20"/>
+      </w:rPr>
+    </w:lvl>
+    <w:lvl w:ilvl="4" w:tentative="1">
+      <w:start w:val="1"/>
+      <w:numFmt w:val="bullet"/>
+      <w:lvlText w:val=""/>
+      <w:lvlJc w:val="left"/>
+      <w:pPr>
+        <w:tabs>
+          <w:tab w:val="num" w:pos="3600"/>
+        </w:tabs>
+        <w:ind w:left="3600" w:hanging="360"/>
+      </w:pPr>
+      <w:rPr>
+        <w:rFonts w:ascii="Wingdings" w:hAnsi="Wingdings" w:hint="default"/>
+        <w:sz w:val="20"/>
+      </w:rPr>
+    </w:lvl>
+    <w:lvl w:ilvl="5" w:tentative="1">
+      <w:start w:val="1"/>
+      <w:numFmt w:val="bullet"/>
+      <w:lvlText w:val=""/>
+      <w:lvlJc w:val="left"/>
+      <w:pPr>
+        <w:tabs>
+          <w:tab w:val="num" w:pos="4320"/>
+        </w:tabs>
+        <w:ind w:left="4320" w:hanging="360"/>
+      </w:pPr>
+      <w:rPr>
+        <w:rFonts w:ascii="Wingdings" w:hAnsi="Wingdings" w:hint="default"/>
+        <w:sz w:val="20"/>
+      </w:rPr>
+    </w:lvl>
+    <w:lvl w:ilvl="6" w:tentative="1">
+      <w:start w:val="1"/>
+      <w:numFmt w:val="bullet"/>
+      <w:lvlText w:val=""/>
+      <w:lvlJc w:val="left"/>
+      <w:pPr>
+        <w:tabs>
+          <w:tab w:val="num" w:pos="5040"/>
+        </w:tabs>
+        <w:ind w:left="5040" w:hanging="360"/>
+      </w:pPr>
+      <w:rPr>
+        <w:rFonts w:ascii="Wingdings" w:hAnsi="Wingdings" w:hint="default"/>
+        <w:sz w:val="20"/>
+      </w:rPr>
+    </w:lvl>
+    <w:lvl w:ilvl="7" w:tentative="1">
+      <w:start w:val="1"/>
+      <w:numFmt w:val="bullet"/>
+      <w:lvlText w:val=""/>
+      <w:lvlJc w:val="left"/>
+      <w:pPr>
+        <w:tabs>
+          <w:tab w:val="num" w:pos="5760"/>
+        </w:tabs>
+        <w:ind w:left="5760" w:hanging="360"/>
+      </w:pPr>
+      <w:rPr>
+        <w:rFonts w:ascii="Wingdings" w:hAnsi="Wingdings" w:hint="default"/>
+        <w:sz w:val="20"/>
+      </w:rPr>
+    </w:lvl>
+    <w:lvl w:ilvl="8" w:tentative="1">
+      <w:start w:val="1"/>
+      <w:numFmt w:val="bullet"/>
+      <w:lvlText w:val=""/>
+      <w:lvlJc w:val="left"/>
+      <w:pPr>
+        <w:tabs>
+          <w:tab w:val="num" w:pos="6480"/>
+        </w:tabs>
+        <w:ind w:left="6480" w:hanging="360"/>
+      </w:pPr>
+      <w:rPr>
+        <w:rFonts w:ascii="Wingdings" w:hAnsi="Wingdings" w:hint="default"/>
+        <w:sz w:val="20"/>
+      </w:rPr>
+    </w:lvl>
+  </w:abstractNum>
+  <w:abstractNum w:abstractNumId="7" w15:restartNumberingAfterBreak="0">
+    <w:nsid w:val="4AA25D4F"/>
+    <w:multiLevelType w:val="multilevel"/>
+    <w:tmpl w:val="CE169AF2"/>
+    <w:lvl w:ilvl="0">
+      <w:start w:val="1"/>
+      <w:numFmt w:val="bullet"/>
+      <w:lvlText w:val=""/>
+      <w:lvlJc w:val="left"/>
+      <w:pPr>
+        <w:tabs>
+          <w:tab w:val="num" w:pos="720"/>
+        </w:tabs>
+        <w:ind w:left="720" w:hanging="360"/>
+      </w:pPr>
+      <w:rPr>
+        <w:rFonts w:ascii="Symbol" w:hAnsi="Symbol" w:hint="default"/>
+        <w:sz w:val="20"/>
+      </w:rPr>
+    </w:lvl>
+    <w:lvl w:ilvl="1" w:tentative="1">
+      <w:start w:val="1"/>
+      <w:numFmt w:val="bullet"/>
+      <w:lvlText w:val="o"/>
+      <w:lvlJc w:val="left"/>
+      <w:pPr>
+        <w:tabs>
+          <w:tab w:val="num" w:pos="1440"/>
+        </w:tabs>
+        <w:ind w:left="1440" w:hanging="360"/>
+      </w:pPr>
+      <w:rPr>
+        <w:rFonts w:ascii="Courier New" w:hAnsi="Courier New" w:hint="default"/>
+        <w:sz w:val="20"/>
+      </w:rPr>
+    </w:lvl>
+    <w:lvl w:ilvl="2" w:tentative="1">
+      <w:start w:val="1"/>
+      <w:numFmt w:val="bullet"/>
+      <w:lvlText w:val=""/>
+      <w:lvlJc w:val="left"/>
+      <w:pPr>
+        <w:tabs>
+          <w:tab w:val="num" w:pos="2160"/>
+        </w:tabs>
+        <w:ind w:left="2160" w:hanging="360"/>
+      </w:pPr>
+      <w:rPr>
+        <w:rFonts w:ascii="Wingdings" w:hAnsi="Wingdings" w:hint="default"/>
+        <w:sz w:val="20"/>
+      </w:rPr>
+    </w:lvl>
+    <w:lvl w:ilvl="3" w:tentative="1">
+      <w:start w:val="1"/>
+      <w:numFmt w:val="bullet"/>
+      <w:lvlText w:val=""/>
+      <w:lvlJc w:val="left"/>
+      <w:pPr>
+        <w:tabs>
+          <w:tab w:val="num" w:pos="2880"/>
+        </w:tabs>
+        <w:ind w:left="2880" w:hanging="360"/>
+      </w:pPr>
+      <w:rPr>
+        <w:rFonts w:ascii="Wingdings" w:hAnsi="Wingdings" w:hint="default"/>
+        <w:sz w:val="20"/>
+      </w:rPr>
+    </w:lvl>
+    <w:lvl w:ilvl="4" w:tentative="1">
+      <w:start w:val="1"/>
+      <w:numFmt w:val="bullet"/>
+      <w:lvlText w:val=""/>
+      <w:lvlJc w:val="left"/>
+      <w:pPr>
+        <w:tabs>
+          <w:tab w:val="num" w:pos="3600"/>
+        </w:tabs>
+        <w:ind w:left="3600" w:hanging="360"/>
+      </w:pPr>
+      <w:rPr>
+        <w:rFonts w:ascii="Wingdings" w:hAnsi="Wingdings" w:hint="default"/>
+        <w:sz w:val="20"/>
+      </w:rPr>
+    </w:lvl>
+    <w:lvl w:ilvl="5" w:tentative="1">
+      <w:start w:val="1"/>
+      <w:numFmt w:val="bullet"/>
+      <w:lvlText w:val=""/>
+      <w:lvlJc w:val="left"/>
+      <w:pPr>
+        <w:tabs>
+          <w:tab w:val="num" w:pos="4320"/>
+        </w:tabs>
+        <w:ind w:left="4320" w:hanging="360"/>
+      </w:pPr>
+      <w:rPr>
+        <w:rFonts w:ascii="Wingdings" w:hAnsi="Wingdings" w:hint="default"/>
+        <w:sz w:val="20"/>
+      </w:rPr>
+    </w:lvl>
+    <w:lvl w:ilvl="6" w:tentative="1">
+      <w:start w:val="1"/>
+      <w:numFmt w:val="bullet"/>
+      <w:lvlText w:val=""/>
+      <w:lvlJc w:val="left"/>
+      <w:pPr>
+        <w:tabs>
+          <w:tab w:val="num" w:pos="5040"/>
+        </w:tabs>
+        <w:ind w:left="5040" w:hanging="360"/>
+      </w:pPr>
+      <w:rPr>
+        <w:rFonts w:ascii="Wingdings" w:hAnsi="Wingdings" w:hint="default"/>
+        <w:sz w:val="20"/>
+      </w:rPr>
+    </w:lvl>
+    <w:lvl w:ilvl="7" w:tentative="1">
+      <w:start w:val="1"/>
+      <w:numFmt w:val="bullet"/>
+      <w:lvlText w:val=""/>
+      <w:lvlJc w:val="left"/>
+      <w:pPr>
+        <w:tabs>
+          <w:tab w:val="num" w:pos="5760"/>
+        </w:tabs>
+        <w:ind w:left="5760" w:hanging="360"/>
+      </w:pPr>
+      <w:rPr>
+        <w:rFonts w:ascii="Wingdings" w:hAnsi="Wingdings" w:hint="default"/>
+        <w:sz w:val="20"/>
+      </w:rPr>
+    </w:lvl>
+    <w:lvl w:ilvl="8" w:tentative="1">
+      <w:start w:val="1"/>
+      <w:numFmt w:val="bullet"/>
+      <w:lvlText w:val=""/>
+      <w:lvlJc w:val="left"/>
+      <w:pPr>
+        <w:tabs>
+          <w:tab w:val="num" w:pos="6480"/>
+        </w:tabs>
+        <w:ind w:left="6480" w:hanging="360"/>
+      </w:pPr>
+      <w:rPr>
+        <w:rFonts w:ascii="Wingdings" w:hAnsi="Wingdings" w:hint="default"/>
+        <w:sz w:val="20"/>
+      </w:rPr>
+    </w:lvl>
+  </w:abstractNum>
+  <w:abstractNum w:abstractNumId="8" w15:restartNumberingAfterBreak="0">
+    <w:nsid w:val="544A5406"/>
+    <w:multiLevelType w:val="hybridMultilevel"/>
+    <w:tmpl w:val="67D60988"/>
+    <w:lvl w:ilvl="0" w:tplc="04160011">
+      <w:start w:val="1"/>
+      <w:numFmt w:val="decimal"/>
+      <w:lvlText w:val="%1)"/>
+      <w:lvlJc w:val="left"/>
+      <w:pPr>
+        <w:ind w:left="720" w:hanging="360"/>
+      </w:pPr>
+      <w:rPr>
+        <w:rFonts w:hint="default"/>
+      </w:rPr>
+    </w:lvl>
+    <w:lvl w:ilvl="1" w:tplc="04160019">
+      <w:start w:val="1"/>
+      <w:numFmt w:val="lowerLetter"/>
+      <w:lvlText w:val="%2."/>
+      <w:lvlJc w:val="left"/>
+      <w:pPr>
+        <w:ind w:left="1440" w:hanging="360"/>
+      </w:pPr>
+    </w:lvl>
+    <w:lvl w:ilvl="2" w:tplc="0416001B">
+      <w:start w:val="1"/>
+      <w:numFmt w:val="lowerRoman"/>
+      <w:lvlText w:val="%3."/>
+      <w:lvlJc w:val="right"/>
+      <w:pPr>
+        <w:ind w:left="2160" w:hanging="180"/>
+      </w:pPr>
+    </w:lvl>
+    <w:lvl w:ilvl="3" w:tplc="0416000F" w:tentative="1">
+      <w:start w:val="1"/>
+      <w:numFmt w:val="decimal"/>
+      <w:lvlText w:val="%4."/>
+      <w:lvlJc w:val="left"/>
+      <w:pPr>
+        <w:ind w:left="2880" w:hanging="360"/>
+      </w:pPr>
+    </w:lvl>
+    <w:lvl w:ilvl="4" w:tplc="04160019" w:tentative="1">
+      <w:start w:val="1"/>
+      <w:numFmt w:val="lowerLetter"/>
+      <w:lvlText w:val="%5."/>
+      <w:lvlJc w:val="left"/>
+      <w:pPr>
+        <w:ind w:left="3600" w:hanging="360"/>
+      </w:pPr>
+    </w:lvl>
+    <w:lvl w:ilvl="5" w:tplc="0416001B" w:tentative="1">
+      <w:start w:val="1"/>
+      <w:numFmt w:val="lowerRoman"/>
+      <w:lvlText w:val="%6."/>
+      <w:lvlJc w:val="right"/>
+      <w:pPr>
+        <w:ind w:left="4320" w:hanging="180"/>
+      </w:pPr>
+    </w:lvl>
+    <w:lvl w:ilvl="6" w:tplc="0416000F" w:tentative="1">
+      <w:start w:val="1"/>
+      <w:numFmt w:val="decimal"/>
+      <w:lvlText w:val="%7."/>
+      <w:lvlJc w:val="left"/>
+      <w:pPr>
+        <w:ind w:left="5040" w:hanging="360"/>
+      </w:pPr>
+    </w:lvl>
+    <w:lvl w:ilvl="7" w:tplc="04160019" w:tentative="1">
+      <w:start w:val="1"/>
+      <w:numFmt w:val="lowerLetter"/>
+      <w:lvlText w:val="%8."/>
+      <w:lvlJc w:val="left"/>
+      <w:pPr>
+        <w:ind w:left="5760" w:hanging="360"/>
+      </w:pPr>
+    </w:lvl>
+    <w:lvl w:ilvl="8" w:tplc="0416001B" w:tentative="1">
+      <w:start w:val="1"/>
+      <w:numFmt w:val="lowerRoman"/>
+      <w:lvlText w:val="%9."/>
+      <w:lvlJc w:val="right"/>
+      <w:pPr>
+        <w:ind w:left="6480" w:hanging="180"/>
+      </w:pPr>
+    </w:lvl>
+  </w:abstractNum>
+  <w:abstractNum w:abstractNumId="9" w15:restartNumberingAfterBreak="0">
+    <w:nsid w:val="6268083A"/>
+    <w:multiLevelType w:val="hybridMultilevel"/>
+    <w:tmpl w:val="77FA3658"/>
+    <w:lvl w:ilvl="0" w:tplc="04160011">
+      <w:start w:val="1"/>
+      <w:numFmt w:val="decimal"/>
+      <w:lvlText w:val="%1)"/>
+      <w:lvlJc w:val="left"/>
+      <w:pPr>
+        <w:ind w:left="720" w:hanging="360"/>
+      </w:pPr>
+      <w:rPr>
+        <w:rFonts w:hint="default"/>
+      </w:rPr>
+    </w:lvl>
+    <w:lvl w:ilvl="1" w:tplc="04160019" w:tentative="1">
+      <w:start w:val="1"/>
+      <w:numFmt w:val="lowerLetter"/>
+      <w:lvlText w:val="%2."/>
+      <w:lvlJc w:val="left"/>
+      <w:pPr>
+        <w:ind w:left="1440" w:hanging="360"/>
+      </w:pPr>
+    </w:lvl>
+    <w:lvl w:ilvl="2" w:tplc="0416001B" w:tentative="1">
+      <w:start w:val="1"/>
+      <w:numFmt w:val="lowerRoman"/>
+      <w:lvlText w:val="%3."/>
+      <w:lvlJc w:val="right"/>
+      <w:pPr>
+        <w:ind w:left="2160" w:hanging="180"/>
+      </w:pPr>
+    </w:lvl>
+    <w:lvl w:ilvl="3" w:tplc="0416000F" w:tentative="1">
+      <w:start w:val="1"/>
+      <w:numFmt w:val="decimal"/>
+      <w:lvlText w:val="%4."/>
+      <w:lvlJc w:val="left"/>
+      <w:pPr>
+        <w:ind w:left="2880" w:hanging="360"/>
+      </w:pPr>
+    </w:lvl>
+    <w:lvl w:ilvl="4" w:tplc="04160019" w:tentative="1">
+      <w:start w:val="1"/>
+      <w:numFmt w:val="lowerLetter"/>
+      <w:lvlText w:val="%5."/>
+      <w:lvlJc w:val="left"/>
+      <w:pPr>
+        <w:ind w:left="3600" w:hanging="360"/>
+      </w:pPr>
+    </w:lvl>
+    <w:lvl w:ilvl="5" w:tplc="0416001B" w:tentative="1">
+      <w:start w:val="1"/>
+      <w:numFmt w:val="lowerRoman"/>
+      <w:lvlText w:val="%6."/>
+      <w:lvlJc w:val="right"/>
+      <w:pPr>
+        <w:ind w:left="4320" w:hanging="180"/>
+      </w:pPr>
+    </w:lvl>
+    <w:lvl w:ilvl="6" w:tplc="0416000F" w:tentative="1">
+      <w:start w:val="1"/>
+      <w:numFmt w:val="decimal"/>
+      <w:lvlText w:val="%7."/>
+      <w:lvlJc w:val="left"/>
+      <w:pPr>
+        <w:ind w:left="5040" w:hanging="360"/>
+      </w:pPr>
+    </w:lvl>
+    <w:lvl w:ilvl="7" w:tplc="04160019" w:tentative="1">
+      <w:start w:val="1"/>
+      <w:numFmt w:val="lowerLetter"/>
+      <w:lvlText w:val="%8."/>
+      <w:lvlJc w:val="left"/>
+      <w:pPr>
+        <w:ind w:left="5760" w:hanging="360"/>
+      </w:pPr>
+    </w:lvl>
+    <w:lvl w:ilvl="8" w:tplc="0416001B" w:tentative="1">
+      <w:start w:val="1"/>
+      <w:numFmt w:val="lowerRoman"/>
+      <w:lvlText w:val="%9."/>
+      <w:lvlJc w:val="right"/>
+      <w:pPr>
+        <w:ind w:left="6480" w:hanging="180"/>
+      </w:pPr>
+    </w:lvl>
+  </w:abstractNum>
+  <w:abstractNum w:abstractNumId="10" w15:restartNumberingAfterBreak="0">
+    <w:nsid w:val="67CC3AE8"/>
+    <w:multiLevelType w:val="multilevel"/>
+    <w:tmpl w:val="0A0A8794"/>
+    <w:lvl w:ilvl="0">
+      <w:start w:val="1"/>
+      <w:numFmt w:val="bullet"/>
+      <w:lvlText w:val=""/>
+      <w:lvlJc w:val="left"/>
+      <w:pPr>
+        <w:tabs>
+          <w:tab w:val="num" w:pos="720"/>
+        </w:tabs>
+        <w:ind w:left="720" w:hanging="360"/>
+      </w:pPr>
+      <w:rPr>
+        <w:rFonts w:ascii="Symbol" w:hAnsi="Symbol" w:hint="default"/>
+        <w:sz w:val="20"/>
+      </w:rPr>
+    </w:lvl>
+    <w:lvl w:ilvl="1" w:tentative="1">
+      <w:start w:val="1"/>
+      <w:numFmt w:val="bullet"/>
+      <w:lvlText w:val="o"/>
+      <w:lvlJc w:val="left"/>
+      <w:pPr>
+        <w:tabs>
+          <w:tab w:val="num" w:pos="1440"/>
+        </w:tabs>
+        <w:ind w:left="1440" w:hanging="360"/>
+      </w:pPr>
+      <w:rPr>
+        <w:rFonts w:ascii="Courier New" w:hAnsi="Courier New" w:hint="default"/>
+        <w:sz w:val="20"/>
+      </w:rPr>
+    </w:lvl>
+    <w:lvl w:ilvl="2" w:tentative="1">
+      <w:start w:val="1"/>
+      <w:numFmt w:val="bullet"/>
+      <w:lvlText w:val=""/>
+      <w:lvlJc w:val="left"/>
+      <w:pPr>
+        <w:tabs>
+          <w:tab w:val="num" w:pos="2160"/>
+        </w:tabs>
+        <w:ind w:left="2160" w:hanging="360"/>
+      </w:pPr>
+      <w:rPr>
+        <w:rFonts w:ascii="Wingdings" w:hAnsi="Wingdings" w:hint="default"/>
+        <w:sz w:val="20"/>
+      </w:rPr>
+    </w:lvl>
+    <w:lvl w:ilvl="3" w:tentative="1">
+      <w:start w:val="1"/>
+      <w:numFmt w:val="bullet"/>
+      <w:lvlText w:val=""/>
+      <w:lvlJc w:val="left"/>
+      <w:pPr>
+        <w:tabs>
+          <w:tab w:val="num" w:pos="2880"/>
+        </w:tabs>
+        <w:ind w:left="2880" w:hanging="360"/>
+      </w:pPr>
+      <w:rPr>
+        <w:rFonts w:ascii="Wingdings" w:hAnsi="Wingdings" w:hint="default"/>
+        <w:sz w:val="20"/>
+      </w:rPr>
+    </w:lvl>
+    <w:lvl w:ilvl="4" w:tentative="1">
+      <w:start w:val="1"/>
+      <w:numFmt w:val="bullet"/>
+      <w:lvlText w:val=""/>
+      <w:lvlJc w:val="left"/>
+      <w:pPr>
+        <w:tabs>
+          <w:tab w:val="num" w:pos="3600"/>
+        </w:tabs>
+        <w:ind w:left="3600" w:hanging="360"/>
+      </w:pPr>
+      <w:rPr>
+        <w:rFonts w:ascii="Wingdings" w:hAnsi="Wingdings" w:hint="default"/>
+        <w:sz w:val="20"/>
+      </w:rPr>
+    </w:lvl>
+    <w:lvl w:ilvl="5" w:tentative="1">
+      <w:start w:val="1"/>
+      <w:numFmt w:val="bullet"/>
+      <w:lvlText w:val=""/>
+      <w:lvlJc w:val="left"/>
+      <w:pPr>
+        <w:tabs>
+          <w:tab w:val="num" w:pos="4320"/>
+        </w:tabs>
+        <w:ind w:left="4320" w:hanging="360"/>
+      </w:pPr>
+      <w:rPr>
+        <w:rFonts w:ascii="Wingdings" w:hAnsi="Wingdings" w:hint="default"/>
+        <w:sz w:val="20"/>
+      </w:rPr>
+    </w:lvl>
+    <w:lvl w:ilvl="6" w:tentative="1">
+      <w:start w:val="1"/>
+      <w:numFmt w:val="bullet"/>
+      <w:lvlText w:val=""/>
+      <w:lvlJc w:val="left"/>
+      <w:pPr>
+        <w:tabs>
+          <w:tab w:val="num" w:pos="5040"/>
+        </w:tabs>
+        <w:ind w:left="5040" w:hanging="360"/>
+      </w:pPr>
+      <w:rPr>
+        <w:rFonts w:ascii="Wingdings" w:hAnsi="Wingdings" w:hint="default"/>
+        <w:sz w:val="20"/>
+      </w:rPr>
+    </w:lvl>
+    <w:lvl w:ilvl="7" w:tentative="1">
+      <w:start w:val="1"/>
+      <w:numFmt w:val="bullet"/>
+      <w:lvlText w:val=""/>
+      <w:lvlJc w:val="left"/>
+      <w:pPr>
+        <w:tabs>
+          <w:tab w:val="num" w:pos="5760"/>
+        </w:tabs>
+        <w:ind w:left="5760" w:hanging="360"/>
+      </w:pPr>
+      <w:rPr>
+        <w:rFonts w:ascii="Wingdings" w:hAnsi="Wingdings" w:hint="default"/>
+        <w:sz w:val="20"/>
+      </w:rPr>
+    </w:lvl>
+    <w:lvl w:ilvl="8" w:tentative="1">
+      <w:start w:val="1"/>
+      <w:numFmt w:val="bullet"/>
+      <w:lvlText w:val=""/>
+      <w:lvlJc w:val="left"/>
+      <w:pPr>
+        <w:tabs>
+          <w:tab w:val="num" w:pos="6480"/>
+        </w:tabs>
+        <w:ind w:left="6480" w:hanging="360"/>
+      </w:pPr>
+      <w:rPr>
+        <w:rFonts w:ascii="Wingdings" w:hAnsi="Wingdings" w:hint="default"/>
+        <w:sz w:val="20"/>
+      </w:rPr>
+    </w:lvl>
+  </w:abstractNum>
+  <w:abstractNum w:abstractNumId="11" w15:restartNumberingAfterBreak="0">
+    <w:nsid w:val="682659ED"/>
+    <w:multiLevelType w:val="multilevel"/>
+    <w:tmpl w:val="3E0A7606"/>
+    <w:lvl w:ilvl="0">
+      <w:start w:val="1"/>
+      <w:numFmt w:val="bullet"/>
+      <w:lvlText w:val=""/>
+      <w:lvlJc w:val="left"/>
+      <w:pPr>
+        <w:tabs>
+          <w:tab w:val="num" w:pos="720"/>
+        </w:tabs>
+        <w:ind w:left="720" w:hanging="360"/>
+      </w:pPr>
+      <w:rPr>
+        <w:rFonts w:ascii="Symbol" w:hAnsi="Symbol" w:hint="default"/>
+        <w:sz w:val="20"/>
+      </w:rPr>
+    </w:lvl>
+    <w:lvl w:ilvl="1" w:tentative="1">
+      <w:start w:val="1"/>
+      <w:numFmt w:val="bullet"/>
+      <w:lvlText w:val="o"/>
+      <w:lvlJc w:val="left"/>
+      <w:pPr>
+        <w:tabs>
+          <w:tab w:val="num" w:pos="1440"/>
+        </w:tabs>
+        <w:ind w:left="1440" w:hanging="360"/>
+      </w:pPr>
+      <w:rPr>
+        <w:rFonts w:ascii="Courier New" w:hAnsi="Courier New" w:hint="default"/>
+        <w:sz w:val="20"/>
+      </w:rPr>
+    </w:lvl>
+    <w:lvl w:ilvl="2" w:tentative="1">
+      <w:start w:val="1"/>
+      <w:numFmt w:val="bullet"/>
+      <w:lvlText w:val=""/>
+      <w:lvlJc w:val="left"/>
+      <w:pPr>
+        <w:tabs>
+          <w:tab w:val="num" w:pos="2160"/>
+        </w:tabs>
+        <w:ind w:left="2160" w:hanging="360"/>
+      </w:pPr>
+      <w:rPr>
+        <w:rFonts w:ascii="Wingdings" w:hAnsi="Wingdings" w:hint="default"/>
+        <w:sz w:val="20"/>
+      </w:rPr>
+    </w:lvl>
+    <w:lvl w:ilvl="3" w:tentative="1">
+      <w:start w:val="1"/>
+      <w:numFmt w:val="bullet"/>
+      <w:lvlText w:val=""/>
+      <w:lvlJc w:val="left"/>
+      <w:pPr>
+        <w:tabs>
+          <w:tab w:val="num" w:pos="2880"/>
+        </w:tabs>
+        <w:ind w:left="2880" w:hanging="360"/>
+      </w:pPr>
+      <w:rPr>
+        <w:rFonts w:ascii="Wingdings" w:hAnsi="Wingdings" w:hint="default"/>
+        <w:sz w:val="20"/>
+      </w:rPr>
+    </w:lvl>
+    <w:lvl w:ilvl="4" w:tentative="1">
+      <w:start w:val="1"/>
+      <w:numFmt w:val="bullet"/>
+      <w:lvlText w:val=""/>
+      <w:lvlJc w:val="left"/>
+      <w:pPr>
+        <w:tabs>
+          <w:tab w:val="num" w:pos="3600"/>
+        </w:tabs>
+        <w:ind w:left="3600" w:hanging="360"/>
+      </w:pPr>
+      <w:rPr>
+        <w:rFonts w:ascii="Wingdings" w:hAnsi="Wingdings" w:hint="default"/>
+        <w:sz w:val="20"/>
+      </w:rPr>
+    </w:lvl>
+    <w:lvl w:ilvl="5" w:tentative="1">
+      <w:start w:val="1"/>
+      <w:numFmt w:val="bullet"/>
+      <w:lvlText w:val=""/>
+      <w:lvlJc w:val="left"/>
+      <w:pPr>
+        <w:tabs>
+          <w:tab w:val="num" w:pos="4320"/>
+        </w:tabs>
+        <w:ind w:left="4320" w:hanging="360"/>
+      </w:pPr>
+      <w:rPr>
+        <w:rFonts w:ascii="Wingdings" w:hAnsi="Wingdings" w:hint="default"/>
+        <w:sz w:val="20"/>
+      </w:rPr>
+    </w:lvl>
+    <w:lvl w:ilvl="6" w:tentative="1">
+      <w:start w:val="1"/>
+      <w:numFmt w:val="bullet"/>
+      <w:lvlText w:val=""/>
+      <w:lvlJc w:val="left"/>
+      <w:pPr>
+        <w:tabs>
+          <w:tab w:val="num" w:pos="5040"/>
+        </w:tabs>
+        <w:ind w:left="5040" w:hanging="360"/>
+      </w:pPr>
+      <w:rPr>
+        <w:rFonts w:ascii="Wingdings" w:hAnsi="Wingdings" w:hint="default"/>
+        <w:sz w:val="20"/>
+      </w:rPr>
+    </w:lvl>
+    <w:lvl w:ilvl="7" w:tentative="1">
+      <w:start w:val="1"/>
+      <w:numFmt w:val="bullet"/>
+      <w:lvlText w:val=""/>
+      <w:lvlJc w:val="left"/>
+      <w:pPr>
+        <w:tabs>
+          <w:tab w:val="num" w:pos="5760"/>
+        </w:tabs>
+        <w:ind w:left="5760" w:hanging="360"/>
+      </w:pPr>
+      <w:rPr>
+        <w:rFonts w:ascii="Wingdings" w:hAnsi="Wingdings" w:hint="default"/>
+        <w:sz w:val="20"/>
+      </w:rPr>
+    </w:lvl>
+    <w:lvl w:ilvl="8" w:tentative="1">
+      <w:start w:val="1"/>
+      <w:numFmt w:val="bullet"/>
+      <w:lvlText w:val=""/>
+      <w:lvlJc w:val="left"/>
+      <w:pPr>
+        <w:tabs>
+          <w:tab w:val="num" w:pos="6480"/>
+        </w:tabs>
+        <w:ind w:left="6480" w:hanging="360"/>
+      </w:pPr>
+      <w:rPr>
+        <w:rFonts w:ascii="Wingdings" w:hAnsi="Wingdings" w:hint="default"/>
+        <w:sz w:val="20"/>
+      </w:rPr>
+    </w:lvl>
+  </w:abstractNum>
+  <w:abstractNum w:abstractNumId="12" w15:restartNumberingAfterBreak="0">
     <w:nsid w:val="6BC12AA0"/>
     <w:multiLevelType w:val="hybridMultilevel"/>
     <w:tmpl w:val="D7206B88"/>
@@ -2205,7 +5148,7 @@
         <w:rFonts w:ascii="Wingdings" w:hAnsi="Wingdings" w:hint="default"/>
       </w:rPr>
     </w:lvl>
-    <w:lvl w:ilvl="3" w:tplc="04160001" w:tentative="1">
+    <w:lvl w:ilvl="3" w:tplc="04160001">
       <w:start w:val="1"/>
       <w:numFmt w:val="bullet"/>
       <w:lvlText w:val=""/>
@@ -2275,20 +5218,205 @@
       </w:pPr>
       <w:rPr>
         <w:rFonts w:ascii="Wingdings" w:hAnsi="Wingdings" w:hint="default"/>
+      </w:rPr>
+    </w:lvl>
+  </w:abstractNum>
+  <w:abstractNum w:abstractNumId="13" w15:restartNumberingAfterBreak="0">
+    <w:nsid w:val="6E3002F5"/>
+    <w:multiLevelType w:val="multilevel"/>
+    <w:tmpl w:val="55D4114A"/>
+    <w:lvl w:ilvl="0">
+      <w:start w:val="1"/>
+      <w:numFmt w:val="bullet"/>
+      <w:lvlText w:val=""/>
+      <w:lvlJc w:val="left"/>
+      <w:pPr>
+        <w:tabs>
+          <w:tab w:val="num" w:pos="720"/>
+        </w:tabs>
+        <w:ind w:left="720" w:hanging="360"/>
+      </w:pPr>
+      <w:rPr>
+        <w:rFonts w:ascii="Symbol" w:hAnsi="Symbol" w:hint="default"/>
+        <w:sz w:val="20"/>
+      </w:rPr>
+    </w:lvl>
+    <w:lvl w:ilvl="1" w:tentative="1">
+      <w:start w:val="1"/>
+      <w:numFmt w:val="bullet"/>
+      <w:lvlText w:val="o"/>
+      <w:lvlJc w:val="left"/>
+      <w:pPr>
+        <w:tabs>
+          <w:tab w:val="num" w:pos="1440"/>
+        </w:tabs>
+        <w:ind w:left="1440" w:hanging="360"/>
+      </w:pPr>
+      <w:rPr>
+        <w:rFonts w:ascii="Courier New" w:hAnsi="Courier New" w:hint="default"/>
+        <w:sz w:val="20"/>
+      </w:rPr>
+    </w:lvl>
+    <w:lvl w:ilvl="2" w:tentative="1">
+      <w:start w:val="1"/>
+      <w:numFmt w:val="bullet"/>
+      <w:lvlText w:val=""/>
+      <w:lvlJc w:val="left"/>
+      <w:pPr>
+        <w:tabs>
+          <w:tab w:val="num" w:pos="2160"/>
+        </w:tabs>
+        <w:ind w:left="2160" w:hanging="360"/>
+      </w:pPr>
+      <w:rPr>
+        <w:rFonts w:ascii="Wingdings" w:hAnsi="Wingdings" w:hint="default"/>
+        <w:sz w:val="20"/>
+      </w:rPr>
+    </w:lvl>
+    <w:lvl w:ilvl="3" w:tentative="1">
+      <w:start w:val="1"/>
+      <w:numFmt w:val="bullet"/>
+      <w:lvlText w:val=""/>
+      <w:lvlJc w:val="left"/>
+      <w:pPr>
+        <w:tabs>
+          <w:tab w:val="num" w:pos="2880"/>
+        </w:tabs>
+        <w:ind w:left="2880" w:hanging="360"/>
+      </w:pPr>
+      <w:rPr>
+        <w:rFonts w:ascii="Wingdings" w:hAnsi="Wingdings" w:hint="default"/>
+        <w:sz w:val="20"/>
+      </w:rPr>
+    </w:lvl>
+    <w:lvl w:ilvl="4" w:tentative="1">
+      <w:start w:val="1"/>
+      <w:numFmt w:val="bullet"/>
+      <w:lvlText w:val=""/>
+      <w:lvlJc w:val="left"/>
+      <w:pPr>
+        <w:tabs>
+          <w:tab w:val="num" w:pos="3600"/>
+        </w:tabs>
+        <w:ind w:left="3600" w:hanging="360"/>
+      </w:pPr>
+      <w:rPr>
+        <w:rFonts w:ascii="Wingdings" w:hAnsi="Wingdings" w:hint="default"/>
+        <w:sz w:val="20"/>
+      </w:rPr>
+    </w:lvl>
+    <w:lvl w:ilvl="5" w:tentative="1">
+      <w:start w:val="1"/>
+      <w:numFmt w:val="bullet"/>
+      <w:lvlText w:val=""/>
+      <w:lvlJc w:val="left"/>
+      <w:pPr>
+        <w:tabs>
+          <w:tab w:val="num" w:pos="4320"/>
+        </w:tabs>
+        <w:ind w:left="4320" w:hanging="360"/>
+      </w:pPr>
+      <w:rPr>
+        <w:rFonts w:ascii="Wingdings" w:hAnsi="Wingdings" w:hint="default"/>
+        <w:sz w:val="20"/>
+      </w:rPr>
+    </w:lvl>
+    <w:lvl w:ilvl="6" w:tentative="1">
+      <w:start w:val="1"/>
+      <w:numFmt w:val="bullet"/>
+      <w:lvlText w:val=""/>
+      <w:lvlJc w:val="left"/>
+      <w:pPr>
+        <w:tabs>
+          <w:tab w:val="num" w:pos="5040"/>
+        </w:tabs>
+        <w:ind w:left="5040" w:hanging="360"/>
+      </w:pPr>
+      <w:rPr>
+        <w:rFonts w:ascii="Wingdings" w:hAnsi="Wingdings" w:hint="default"/>
+        <w:sz w:val="20"/>
+      </w:rPr>
+    </w:lvl>
+    <w:lvl w:ilvl="7" w:tentative="1">
+      <w:start w:val="1"/>
+      <w:numFmt w:val="bullet"/>
+      <w:lvlText w:val=""/>
+      <w:lvlJc w:val="left"/>
+      <w:pPr>
+        <w:tabs>
+          <w:tab w:val="num" w:pos="5760"/>
+        </w:tabs>
+        <w:ind w:left="5760" w:hanging="360"/>
+      </w:pPr>
+      <w:rPr>
+        <w:rFonts w:ascii="Wingdings" w:hAnsi="Wingdings" w:hint="default"/>
+        <w:sz w:val="20"/>
+      </w:rPr>
+    </w:lvl>
+    <w:lvl w:ilvl="8" w:tentative="1">
+      <w:start w:val="1"/>
+      <w:numFmt w:val="bullet"/>
+      <w:lvlText w:val=""/>
+      <w:lvlJc w:val="left"/>
+      <w:pPr>
+        <w:tabs>
+          <w:tab w:val="num" w:pos="6480"/>
+        </w:tabs>
+        <w:ind w:left="6480" w:hanging="360"/>
+      </w:pPr>
+      <w:rPr>
+        <w:rFonts w:ascii="Wingdings" w:hAnsi="Wingdings" w:hint="default"/>
+        <w:sz w:val="20"/>
       </w:rPr>
     </w:lvl>
   </w:abstractNum>
   <w:num w:numId="1">
+    <w:abstractNumId w:val="12"/>
+  </w:num>
+  <w:num w:numId="2">
+    <w:abstractNumId w:val="3"/>
+  </w:num>
+  <w:num w:numId="3">
+    <w:abstractNumId w:val="8"/>
+  </w:num>
+  <w:num w:numId="4">
+    <w:abstractNumId w:val="6"/>
+  </w:num>
+  <w:num w:numId="5">
+    <w:abstractNumId w:val="5"/>
+  </w:num>
+  <w:num w:numId="6">
+    <w:abstractNumId w:val="4"/>
+  </w:num>
+  <w:num w:numId="7">
+    <w:abstractNumId w:val="0"/>
+  </w:num>
+  <w:num w:numId="8">
+    <w:abstractNumId w:val="13"/>
+  </w:num>
+  <w:num w:numId="9">
+    <w:abstractNumId w:val="7"/>
+  </w:num>
+  <w:num w:numId="10">
+    <w:abstractNumId w:val="10"/>
+  </w:num>
+  <w:num w:numId="11">
+    <w:abstractNumId w:val="11"/>
+  </w:num>
+  <w:num w:numId="12">
     <w:abstractNumId w:val="1"/>
   </w:num>
-  <w:num w:numId="2">
-    <w:abstractNumId w:val="0"/>
+  <w:num w:numId="13">
+    <w:abstractNumId w:val="9"/>
+  </w:num>
+  <w:num w:numId="14">
+    <w:abstractNumId w:val="2"/>
   </w:num>
 </w:numbering>
 </file>
 
 <file path=word/styles.xml><?xml version="1.0" encoding="utf-8"?>
-<w:styles xmlns:mc="http://schemas.openxmlformats.org/markup-compatibility/2006" xmlns:r="http://schemas.openxmlformats.org/officeDocument/2006/relationships" xmlns:w="http://schemas.openxmlformats.org/wordprocessingml/2006/main" xmlns:w14="http://schemas.microsoft.com/office/word/2010/wordml" xmlns:w15="http://schemas.microsoft.com/office/word/2012/wordml" xmlns:w16cex="http://schemas.microsoft.com/office/word/2018/wordml/cex" xmlns:w16cid="http://schemas.microsoft.com/office/word/2016/wordml/cid" xmlns:w16="http://schemas.microsoft.com/office/word/2018/wordml" xmlns:w16se="http://schemas.microsoft.com/office/word/2015/wordml/symex" mc:Ignorable="w14 w15 w16se w16cid w16 w16cex">
+<w:styles xmlns:mc="http://schemas.openxmlformats.org/markup-compatibility/2006" xmlns:r="http://schemas.openxmlformats.org/officeDocument/2006/relationships" xmlns:w="http://schemas.openxmlformats.org/wordprocessingml/2006/main" xmlns:w14="http://schemas.microsoft.com/office/word/2010/wordml" xmlns:w15="http://schemas.microsoft.com/office/word/2012/wordml" xmlns:w16se="http://schemas.microsoft.com/office/word/2015/wordml/symex" mc:Ignorable="w14 w15 w16se">
   <w:docDefaults>
     <w:rPrDefault>
       <w:rPr>
@@ -2304,7 +5432,7 @@
       </w:pPr>
     </w:pPrDefault>
   </w:docDefaults>
-  <w:latentStyles w:defLockedState="0" w:defUIPriority="99" w:defSemiHidden="0" w:defUnhideWhenUsed="0" w:defQFormat="0" w:count="376">
+  <w:latentStyles w:defLockedState="0" w:defUIPriority="99" w:defSemiHidden="0" w:defUnhideWhenUsed="0" w:defQFormat="0" w:count="371">
     <w:lsdException w:name="Normal" w:uiPriority="0" w:qFormat="1"/>
     <w:lsdException w:name="heading 1" w:uiPriority="9" w:qFormat="1"/>
     <w:lsdException w:name="heading 2" w:semiHidden="1" w:uiPriority="9" w:unhideWhenUsed="1" w:qFormat="1"/>
@@ -2676,15 +5804,30 @@
     <w:lsdException w:name="List Table 5 Dark Accent 6" w:uiPriority="50"/>
     <w:lsdException w:name="List Table 6 Colorful Accent 6" w:uiPriority="51"/>
     <w:lsdException w:name="List Table 7 Colorful Accent 6" w:uiPriority="52"/>
-    <w:lsdException w:name="Mention" w:semiHidden="1" w:unhideWhenUsed="1"/>
-    <w:lsdException w:name="Smart Hyperlink" w:semiHidden="1" w:unhideWhenUsed="1"/>
-    <w:lsdException w:name="Hashtag" w:semiHidden="1" w:unhideWhenUsed="1"/>
-    <w:lsdException w:name="Unresolved Mention" w:semiHidden="1" w:unhideWhenUsed="1"/>
-    <w:lsdException w:name="Smart Link" w:semiHidden="1" w:unhideWhenUsed="1"/>
   </w:latentStyles>
   <w:style w:type="paragraph" w:default="1" w:styleId="Normal">
     <w:name w:val="Normal"/>
     <w:qFormat/>
+  </w:style>
+  <w:style w:type="paragraph" w:styleId="Ttulo3">
+    <w:name w:val="heading 3"/>
+    <w:basedOn w:val="Normal"/>
+    <w:link w:val="Ttulo3Char"/>
+    <w:uiPriority w:val="9"/>
+    <w:qFormat/>
+    <w:rsid w:val="00E35BF6"/>
+    <w:pPr>
+      <w:spacing w:before="100" w:beforeAutospacing="1" w:after="100" w:afterAutospacing="1" w:line="240" w:lineRule="auto"/>
+      <w:outlineLvl w:val="2"/>
+    </w:pPr>
+    <w:rPr>
+      <w:rFonts w:ascii="Times New Roman" w:eastAsia="Times New Roman" w:hAnsi="Times New Roman" w:cs="Times New Roman"/>
+      <w:b/>
+      <w:bCs/>
+      <w:sz w:val="27"/>
+      <w:szCs w:val="27"/>
+      <w:lang w:eastAsia="pt-BR"/>
+    </w:rPr>
   </w:style>
   <w:style w:type="character" w:default="1" w:styleId="Fontepargpadro">
     <w:name w:val="Default Paragraph Font"/>
@@ -2723,6 +5866,60 @@
       <w:ind w:left="720"/>
       <w:contextualSpacing/>
     </w:pPr>
+  </w:style>
+  <w:style w:type="character" w:styleId="Hyperlink">
+    <w:name w:val="Hyperlink"/>
+    <w:basedOn w:val="Fontepargpadro"/>
+    <w:uiPriority w:val="99"/>
+    <w:unhideWhenUsed/>
+    <w:rsid w:val="00D22A31"/>
+    <w:rPr>
+      <w:color w:val="0563C1" w:themeColor="hyperlink"/>
+      <w:u w:val="single"/>
+    </w:rPr>
+  </w:style>
+  <w:style w:type="character" w:customStyle="1" w:styleId="Ttulo3Char">
+    <w:name w:val="Título 3 Char"/>
+    <w:basedOn w:val="Fontepargpadro"/>
+    <w:link w:val="Ttulo3"/>
+    <w:uiPriority w:val="9"/>
+    <w:rsid w:val="00E35BF6"/>
+    <w:rPr>
+      <w:rFonts w:ascii="Times New Roman" w:eastAsia="Times New Roman" w:hAnsi="Times New Roman" w:cs="Times New Roman"/>
+      <w:b/>
+      <w:bCs/>
+      <w:sz w:val="27"/>
+      <w:szCs w:val="27"/>
+      <w:lang w:eastAsia="pt-BR"/>
+    </w:rPr>
+  </w:style>
+  <w:style w:type="paragraph" w:styleId="NormalWeb">
+    <w:name w:val="Normal (Web)"/>
+    <w:basedOn w:val="Normal"/>
+    <w:uiPriority w:val="99"/>
+    <w:semiHidden/>
+    <w:unhideWhenUsed/>
+    <w:rsid w:val="00E35BF6"/>
+    <w:pPr>
+      <w:spacing w:before="100" w:beforeAutospacing="1" w:after="100" w:afterAutospacing="1" w:line="240" w:lineRule="auto"/>
+    </w:pPr>
+    <w:rPr>
+      <w:rFonts w:ascii="Times New Roman" w:eastAsia="Times New Roman" w:hAnsi="Times New Roman" w:cs="Times New Roman"/>
+      <w:sz w:val="24"/>
+      <w:szCs w:val="24"/>
+      <w:lang w:eastAsia="pt-BR"/>
+    </w:rPr>
+  </w:style>
+  <w:style w:type="character" w:styleId="Forte">
+    <w:name w:val="Strong"/>
+    <w:basedOn w:val="Fontepargpadro"/>
+    <w:uiPriority w:val="22"/>
+    <w:qFormat/>
+    <w:rsid w:val="00E35BF6"/>
+    <w:rPr>
+      <w:b/>
+      <w:bCs/>
+    </w:rPr>
   </w:style>
 </w:styles>
 </file>

</xml_diff>